<commit_message>
eslah va barresiye 1-1 va 1-2
</commit_message>
<xml_diff>
--- a/محتویات دوره آموزشی/فصل 1/1-1 معرفی آردینو/جزوه/نوشته ها/جزوه 1-1.docx
+++ b/محتویات دوره آموزشی/فصل 1/1-1 معرفی آردینو/جزوه/نوشته ها/جزوه 1-1.docx
@@ -1,6 +1,6 @@
 
 <file path=word/document.xml><?xml version="1.0" encoding="utf-8"?>
-<w:document xmlns:wpc="http://schemas.microsoft.com/office/word/2010/wordprocessingCanvas" xmlns:cx="http://schemas.microsoft.com/office/drawing/2014/chartex" xmlns:cx1="http://schemas.microsoft.com/office/drawing/2015/9/8/chartex" xmlns:cx2="http://schemas.microsoft.com/office/drawing/2015/10/21/chartex" xmlns:cx3="http://schemas.microsoft.com/office/drawing/2016/5/9/chartex" xmlns:cx4="http://schemas.microsoft.com/office/drawing/2016/5/10/chartex" xmlns:cx5="http://schemas.microsoft.com/office/drawing/2016/5/11/chartex" xmlns:cx6="http://schemas.microsoft.com/office/drawing/2016/5/12/chartex" xmlns:cx7="http://schemas.microsoft.com/office/drawing/2016/5/13/chartex" xmlns:cx8="http://schemas.microsoft.com/office/drawing/2016/5/14/chartex" xmlns:mc="http://schemas.openxmlformats.org/markup-compatibility/2006" xmlns:aink="http://schemas.microsoft.com/office/drawing/2016/ink" xmlns:am3d="http://schemas.microsoft.com/office/drawing/2017/model3d" xmlns:o="urn:schemas-microsoft-com:office:office" xmlns:r="http://schemas.openxmlformats.org/officeDocument/2006/relationships" xmlns:m="http://schemas.openxmlformats.org/officeDocument/2006/math" xmlns:v="urn:schemas-microsoft-com:vml" xmlns:wp14="http://schemas.microsoft.com/office/word/2010/wordprocessingDrawing" xmlns:wp="http://schemas.openxmlformats.org/drawingml/2006/wordprocessingDrawing" xmlns:w10="urn:schemas-microsoft-com:office:word" xmlns:w="http://schemas.openxmlformats.org/wordprocessingml/2006/main" xmlns:w14="http://schemas.microsoft.com/office/word/2010/wordml" xmlns:w15="http://schemas.microsoft.com/office/word/2012/wordml" xmlns:w16cid="http://schemas.microsoft.com/office/word/2016/wordml/cid" xmlns:w16se="http://schemas.microsoft.com/office/word/2015/wordml/symex" xmlns:wpg="http://schemas.microsoft.com/office/word/2010/wordprocessingGroup" xmlns:wpi="http://schemas.microsoft.com/office/word/2010/wordprocessingInk" xmlns:wne="http://schemas.microsoft.com/office/word/2006/wordml" xmlns:wps="http://schemas.microsoft.com/office/word/2010/wordprocessingShape" mc:Ignorable="w14 w15 w16se w16cid wp14">
+<w:document xmlns:wpc="http://schemas.microsoft.com/office/word/2010/wordprocessingCanvas" xmlns:mc="http://schemas.openxmlformats.org/markup-compatibility/2006" xmlns:o="urn:schemas-microsoft-com:office:office" xmlns:r="http://schemas.openxmlformats.org/officeDocument/2006/relationships" xmlns:m="http://schemas.openxmlformats.org/officeDocument/2006/math" xmlns:v="urn:schemas-microsoft-com:vml" xmlns:wp14="http://schemas.microsoft.com/office/word/2010/wordprocessingDrawing" xmlns:wp="http://schemas.openxmlformats.org/drawingml/2006/wordprocessingDrawing" xmlns:w10="urn:schemas-microsoft-com:office:word" xmlns:w="http://schemas.openxmlformats.org/wordprocessingml/2006/main" xmlns:w14="http://schemas.microsoft.com/office/word/2010/wordml" xmlns:w15="http://schemas.microsoft.com/office/word/2012/wordml" xmlns:wpg="http://schemas.microsoft.com/office/word/2010/wordprocessingGroup" xmlns:wpi="http://schemas.microsoft.com/office/word/2010/wordprocessingInk" xmlns:wne="http://schemas.microsoft.com/office/word/2006/wordml" xmlns:wps="http://schemas.microsoft.com/office/word/2010/wordprocessingShape" mc:Ignorable="w14 w15 wp14">
   <w:body>
     <w:p>
       <w:pPr>
@@ -36,15 +36,26 @@
           <w:lang w:bidi="fa-IR"/>
         </w:rPr>
       </w:pPr>
-      <w:r>
-        <w:rPr>
-          <w:rFonts w:cs="B Nazanin" w:hint="cs"/>
-          <w:sz w:val="28"/>
-          <w:szCs w:val="28"/>
-          <w:rtl/>
-          <w:lang w:bidi="fa-IR"/>
-        </w:rPr>
-        <w:t xml:space="preserve">در ابتدا مدار های منطقی </w:t>
+      <w:commentRangeStart w:id="0"/>
+      <w:r>
+        <w:rPr>
+          <w:rFonts w:cs="B Nazanin" w:hint="cs"/>
+          <w:sz w:val="28"/>
+          <w:szCs w:val="28"/>
+          <w:rtl/>
+          <w:lang w:bidi="fa-IR"/>
+        </w:rPr>
+        <w:t>در ابتدا مدار</w:t>
+      </w:r>
+      <w:r>
+        <w:rPr>
+          <w:rFonts w:cs="B Nazanin" w:hint="cs"/>
+          <w:sz w:val="28"/>
+          <w:szCs w:val="28"/>
+          <w:rtl/>
+          <w:lang w:bidi="fa-IR"/>
+        </w:rPr>
+        <w:t xml:space="preserve">های منطقی </w:t>
       </w:r>
       <w:r>
         <w:rPr>
@@ -76,7 +87,7 @@
         </w:rPr>
         <w:t xml:space="preserve">. ابتدایی ترین و ساده ترین ماشین حساب ها نیز توسط همین مدارات </w:t>
       </w:r>
-      <w:commentRangeStart w:id="0"/>
+      <w:commentRangeStart w:id="1"/>
       <w:r>
         <w:rPr>
           <w:rFonts w:cs="B Nazanin" w:hint="cs"/>
@@ -87,6 +98,64 @@
         </w:rPr>
         <w:t>ساخته</w:t>
       </w:r>
+      <w:commentRangeEnd w:id="1"/>
+      <w:r>
+        <w:rPr>
+          <w:rStyle w:val="CommentReference"/>
+          <w:rtl/>
+        </w:rPr>
+        <w:commentReference w:id="1"/>
+      </w:r>
+      <w:r>
+        <w:rPr>
+          <w:rFonts w:cs="B Nazanin" w:hint="cs"/>
+          <w:sz w:val="28"/>
+          <w:szCs w:val="28"/>
+          <w:rtl/>
+          <w:lang w:bidi="fa-IR"/>
+        </w:rPr>
+        <w:t xml:space="preserve"> شد</w:t>
+      </w:r>
+      <w:r>
+        <w:rPr>
+          <w:rFonts w:cs="B Nazanin" w:hint="cs"/>
+          <w:sz w:val="28"/>
+          <w:szCs w:val="28"/>
+          <w:rtl/>
+          <w:lang w:bidi="fa-IR"/>
+        </w:rPr>
+        <w:t>ند</w:t>
+      </w:r>
+      <w:r>
+        <w:rPr>
+          <w:rFonts w:cs="B Nazanin" w:hint="cs"/>
+          <w:sz w:val="28"/>
+          <w:szCs w:val="28"/>
+          <w:rtl/>
+          <w:lang w:bidi="fa-IR"/>
+        </w:rPr>
+        <w:t>.</w:t>
+      </w:r>
+      <w:r>
+        <w:rPr>
+          <w:rFonts w:cs="B Nazanin" w:hint="cs"/>
+          <w:sz w:val="28"/>
+          <w:szCs w:val="28"/>
+          <w:rtl/>
+          <w:lang w:bidi="fa-IR"/>
+        </w:rPr>
+        <w:t xml:space="preserve"> در واقع این مدارات چیزی جز گیت های منطقی نبودند ولی این گیت ها توسط رله ها ساخته می‌شدند.</w:t>
+      </w:r>
+      <w:r>
+        <w:rPr>
+          <w:rFonts w:cs="B Nazanin" w:hint="cs"/>
+          <w:sz w:val="28"/>
+          <w:szCs w:val="28"/>
+          <w:rtl/>
+          <w:lang w:bidi="fa-IR"/>
+        </w:rPr>
+        <w:t xml:space="preserve"> </w:t>
+      </w:r>
       <w:commentRangeEnd w:id="0"/>
       <w:r>
         <w:rPr>
@@ -103,44 +172,33 @@
           <w:rtl/>
           <w:lang w:bidi="fa-IR"/>
         </w:rPr>
-        <w:t xml:space="preserve"> شد</w:t>
-      </w:r>
-      <w:r>
-        <w:rPr>
-          <w:rFonts w:cs="B Nazanin" w:hint="cs"/>
-          <w:sz w:val="28"/>
-          <w:szCs w:val="28"/>
-          <w:rtl/>
-          <w:lang w:bidi="fa-IR"/>
-        </w:rPr>
-        <w:t>ند</w:t>
-      </w:r>
-      <w:r>
-        <w:rPr>
-          <w:rFonts w:cs="B Nazanin" w:hint="cs"/>
-          <w:sz w:val="28"/>
-          <w:szCs w:val="28"/>
-          <w:rtl/>
-          <w:lang w:bidi="fa-IR"/>
-        </w:rPr>
-        <w:t>.</w:t>
-      </w:r>
-      <w:r>
-        <w:rPr>
-          <w:rFonts w:cs="B Nazanin" w:hint="cs"/>
-          <w:sz w:val="28"/>
-          <w:szCs w:val="28"/>
-          <w:rtl/>
-          <w:lang w:bidi="fa-IR"/>
-        </w:rPr>
-        <w:t xml:space="preserve"> در واقع این مدارات چیزی جز گیت های منطقی نبودند ولی این گیت ها توسط رله ها ساخته می‌شدند.</w:t>
-      </w:r>
-      <w:r>
-        <w:rPr>
-          <w:rFonts w:cs="B Nazanin" w:hint="cs"/>
-          <w:sz w:val="28"/>
-          <w:szCs w:val="28"/>
-          <w:rtl/>
+        <w:t xml:space="preserve">با </w:t>
+      </w:r>
+      <w:r>
+        <w:rPr>
+          <w:rFonts w:cs="B Nazanin" w:hint="cs"/>
+          <w:sz w:val="28"/>
+          <w:szCs w:val="28"/>
+          <w:rtl/>
+          <w:lang w:bidi="fa-IR"/>
+        </w:rPr>
+        <w:t>اختراع ترانزیستور انقلابی در علم الکترونیک به وجود آم</w:t>
+      </w:r>
+      <w:r>
+        <w:rPr>
+          <w:rFonts w:cs="B Nazanin" w:hint="cs"/>
+          <w:sz w:val="28"/>
+          <w:szCs w:val="28"/>
+          <w:rtl/>
+          <w:lang w:bidi="fa-IR"/>
+        </w:rPr>
+        <w:t>د و</w:t>
+      </w:r>
+      <w:r>
+        <w:rPr>
+          <w:rFonts w:cs="B Nazanin"/>
+          <w:sz w:val="28"/>
+          <w:szCs w:val="28"/>
           <w:lang w:bidi="fa-IR"/>
         </w:rPr>
         <w:t xml:space="preserve"> </w:t>
@@ -153,33 +211,64 @@
           <w:rtl/>
           <w:lang w:bidi="fa-IR"/>
         </w:rPr>
-        <w:t xml:space="preserve">با </w:t>
-      </w:r>
-      <w:r>
-        <w:rPr>
-          <w:rFonts w:cs="B Nazanin" w:hint="cs"/>
-          <w:sz w:val="28"/>
-          <w:szCs w:val="28"/>
-          <w:rtl/>
-          <w:lang w:bidi="fa-IR"/>
-        </w:rPr>
-        <w:t>اختراع ترانزیستور انقلابی در علم الکترونیک به وجود آم</w:t>
-      </w:r>
-      <w:r>
-        <w:rPr>
-          <w:rFonts w:cs="B Nazanin" w:hint="cs"/>
-          <w:sz w:val="28"/>
-          <w:szCs w:val="28"/>
-          <w:rtl/>
-          <w:lang w:bidi="fa-IR"/>
-        </w:rPr>
-        <w:t>د و</w:t>
-      </w:r>
-      <w:r>
-        <w:rPr>
-          <w:rFonts w:cs="B Nazanin"/>
-          <w:sz w:val="28"/>
-          <w:szCs w:val="28"/>
+        <w:t xml:space="preserve">از </w:t>
+      </w:r>
+      <w:r>
+        <w:rPr>
+          <w:rFonts w:cs="B Nazanin" w:hint="cs"/>
+          <w:sz w:val="28"/>
+          <w:szCs w:val="28"/>
+          <w:rtl/>
+          <w:lang w:bidi="fa-IR"/>
+        </w:rPr>
+        <w:t xml:space="preserve">آن </w:t>
+      </w:r>
+      <w:r>
+        <w:rPr>
+          <w:rFonts w:cs="B Nazanin" w:hint="cs"/>
+          <w:sz w:val="28"/>
+          <w:szCs w:val="28"/>
+          <w:rtl/>
+          <w:lang w:bidi="fa-IR"/>
+        </w:rPr>
+        <w:t>به</w:t>
+      </w:r>
+      <w:r>
+        <w:rPr>
+          <w:rFonts w:cs="B Nazanin" w:hint="cs"/>
+          <w:sz w:val="28"/>
+          <w:szCs w:val="28"/>
+          <w:rtl/>
+          <w:lang w:bidi="fa-IR"/>
+        </w:rPr>
+        <w:t xml:space="preserve"> بعد به</w:t>
+      </w:r>
+      <w:r>
+        <w:rPr>
+          <w:rFonts w:cs="B Nazanin" w:hint="cs"/>
+          <w:sz w:val="28"/>
+          <w:szCs w:val="28"/>
+          <w:rtl/>
+          <w:lang w:bidi="fa-IR"/>
+        </w:rPr>
+        <w:t xml:space="preserve"> جای استفاده از رله</w:t>
+      </w:r>
+      <w:r>
+        <w:rPr>
+          <w:rFonts w:cs="B Nazanin" w:hint="cs"/>
+          <w:sz w:val="28"/>
+          <w:szCs w:val="28"/>
+          <w:rtl/>
+          <w:lang w:bidi="fa-IR"/>
+        </w:rPr>
+        <w:t>،</w:t>
+      </w:r>
+      <w:r>
+        <w:rPr>
+          <w:rFonts w:cs="B Nazanin" w:hint="cs"/>
+          <w:sz w:val="28"/>
+          <w:szCs w:val="28"/>
+          <w:rtl/>
           <w:lang w:bidi="fa-IR"/>
         </w:rPr>
         <w:t xml:space="preserve"> </w:t>
@@ -192,47 +281,27 @@
           <w:rtl/>
           <w:lang w:bidi="fa-IR"/>
         </w:rPr>
-        <w:t xml:space="preserve">از </w:t>
-      </w:r>
-      <w:r>
-        <w:rPr>
-          <w:rFonts w:cs="B Nazanin" w:hint="cs"/>
-          <w:sz w:val="28"/>
-          <w:szCs w:val="28"/>
-          <w:rtl/>
-          <w:lang w:bidi="fa-IR"/>
-        </w:rPr>
-        <w:t xml:space="preserve">آن </w:t>
-      </w:r>
-      <w:r>
-        <w:rPr>
-          <w:rFonts w:cs="B Nazanin" w:hint="cs"/>
-          <w:sz w:val="28"/>
-          <w:szCs w:val="28"/>
-          <w:rtl/>
-          <w:lang w:bidi="fa-IR"/>
-        </w:rPr>
-        <w:t>به</w:t>
-      </w:r>
-      <w:r>
-        <w:rPr>
-          <w:rFonts w:cs="B Nazanin" w:hint="cs"/>
-          <w:sz w:val="28"/>
-          <w:szCs w:val="28"/>
-          <w:rtl/>
-          <w:lang w:bidi="fa-IR"/>
-        </w:rPr>
-        <w:t xml:space="preserve"> بعد به</w:t>
-      </w:r>
-      <w:r>
-        <w:rPr>
-          <w:rFonts w:cs="B Nazanin" w:hint="cs"/>
-          <w:sz w:val="28"/>
-          <w:szCs w:val="28"/>
-          <w:rtl/>
-          <w:lang w:bidi="fa-IR"/>
-        </w:rPr>
-        <w:t xml:space="preserve"> جای استفاده از رله</w:t>
+        <w:t>از تر</w:t>
+      </w:r>
+      <w:r>
+        <w:rPr>
+          <w:rFonts w:cs="B Nazanin" w:hint="cs"/>
+          <w:sz w:val="28"/>
+          <w:szCs w:val="28"/>
+          <w:rtl/>
+          <w:lang w:bidi="fa-IR"/>
+        </w:rPr>
+        <w:t>انزیستور و مقاومت برای ساخت گیت‌</w:t>
+      </w:r>
+      <w:r>
+        <w:rPr>
+          <w:rFonts w:cs="B Nazanin" w:hint="cs"/>
+          <w:sz w:val="28"/>
+          <w:szCs w:val="28"/>
+          <w:rtl/>
+          <w:lang w:bidi="fa-IR"/>
+        </w:rPr>
+        <w:t>های منطقی استفاده شد. با پیشرفت علم</w:t>
       </w:r>
       <w:r>
         <w:rPr>
@@ -252,37 +321,37 @@
           <w:rtl/>
           <w:lang w:bidi="fa-IR"/>
         </w:rPr>
-        <w:t xml:space="preserve"> </w:t>
-      </w:r>
-      <w:r>
-        <w:rPr>
-          <w:rFonts w:cs="B Nazanin" w:hint="cs"/>
-          <w:sz w:val="28"/>
-          <w:szCs w:val="28"/>
-          <w:rtl/>
-          <w:lang w:bidi="fa-IR"/>
-        </w:rPr>
-        <w:t>از ترانزیستور و مقاومت برای ساخت گیت های منطقی استفاده شد. با پیشرفت علم</w:t>
-      </w:r>
-      <w:r>
-        <w:rPr>
-          <w:rFonts w:cs="B Nazanin" w:hint="cs"/>
-          <w:sz w:val="28"/>
-          <w:szCs w:val="28"/>
-          <w:rtl/>
-          <w:lang w:bidi="fa-IR"/>
-        </w:rPr>
-        <w:t>،</w:t>
-      </w:r>
-      <w:r>
-        <w:rPr>
-          <w:rFonts w:cs="B Nazanin" w:hint="cs"/>
-          <w:sz w:val="28"/>
-          <w:szCs w:val="28"/>
-          <w:rtl/>
-          <w:lang w:bidi="fa-IR"/>
-        </w:rPr>
-        <w:t xml:space="preserve"> ترانزیستور ها کوچک و کوچکتر شدند تا جایی که در حال حاضر در یک</w:t>
+        <w:t xml:space="preserve"> ترانزیستور</w:t>
+      </w:r>
+      <w:r>
+        <w:rPr>
+          <w:rFonts w:cs="B Nazanin" w:hint="cs"/>
+          <w:sz w:val="28"/>
+          <w:szCs w:val="28"/>
+          <w:rtl/>
+          <w:lang w:bidi="fa-IR"/>
+        </w:rPr>
+        <w:t>ها کوچک و کوچک</w:t>
+      </w:r>
+      <w:r>
+        <w:rPr>
+          <w:rFonts w:cs="B Nazanin" w:hint="cs"/>
+          <w:sz w:val="28"/>
+          <w:szCs w:val="28"/>
+          <w:rtl/>
+          <w:lang w:bidi="fa-IR"/>
+        </w:rPr>
+        <w:t>‌</w:t>
+      </w:r>
+      <w:r>
+        <w:rPr>
+          <w:rFonts w:cs="B Nazanin" w:hint="cs"/>
+          <w:sz w:val="28"/>
+          <w:szCs w:val="28"/>
+          <w:rtl/>
+          <w:lang w:bidi="fa-IR"/>
+        </w:rPr>
+        <w:t>تر شدند تا جایی که در حال حاضر در یک</w:t>
       </w:r>
       <w:r>
         <w:rPr>
@@ -397,27 +466,67 @@
           <w:rtl/>
           <w:lang w:bidi="fa-IR"/>
         </w:rPr>
-        <w:t xml:space="preserve"> مجموعه‌ای از حافظه ها</w:t>
-      </w:r>
-      <w:r>
-        <w:rPr>
-          <w:rFonts w:cs="B Nazanin" w:hint="cs"/>
-          <w:sz w:val="28"/>
-          <w:szCs w:val="28"/>
-          <w:rtl/>
-          <w:lang w:bidi="fa-IR"/>
-        </w:rPr>
-        <w:t xml:space="preserve"> و ورودی خروجی های قابل برنامه نویسی</w:t>
-      </w:r>
-      <w:r>
-        <w:rPr>
-          <w:rFonts w:cs="B Nazanin" w:hint="cs"/>
-          <w:sz w:val="28"/>
-          <w:szCs w:val="28"/>
-          <w:rtl/>
-          <w:lang w:bidi="fa-IR"/>
-        </w:rPr>
-        <w:t xml:space="preserve"> می‌باشد</w:t>
+        <w:t xml:space="preserve"> مجموعه‌ای از حافظه‌</w:t>
+      </w:r>
+      <w:r>
+        <w:rPr>
+          <w:rFonts w:cs="B Nazanin" w:hint="cs"/>
+          <w:sz w:val="28"/>
+          <w:szCs w:val="28"/>
+          <w:rtl/>
+          <w:lang w:bidi="fa-IR"/>
+        </w:rPr>
+        <w:t>ها</w:t>
+      </w:r>
+      <w:r>
+        <w:rPr>
+          <w:rFonts w:cs="B Nazanin" w:hint="cs"/>
+          <w:sz w:val="28"/>
+          <w:szCs w:val="28"/>
+          <w:rtl/>
+          <w:lang w:bidi="fa-IR"/>
+        </w:rPr>
+        <w:t xml:space="preserve"> و ورودی خروجی‌</w:t>
+      </w:r>
+      <w:r>
+        <w:rPr>
+          <w:rFonts w:cs="B Nazanin" w:hint="cs"/>
+          <w:sz w:val="28"/>
+          <w:szCs w:val="28"/>
+          <w:rtl/>
+          <w:lang w:bidi="fa-IR"/>
+        </w:rPr>
+        <w:t>های قابل‌ برنامه‌</w:t>
+      </w:r>
+      <w:r>
+        <w:rPr>
+          <w:rFonts w:cs="B Nazanin" w:hint="cs"/>
+          <w:sz w:val="28"/>
+          <w:szCs w:val="28"/>
+          <w:rtl/>
+          <w:lang w:bidi="fa-IR"/>
+        </w:rPr>
+        <w:t>نویسی</w:t>
+      </w:r>
+      <w:r>
+        <w:rPr>
+          <w:rFonts w:cs="B Nazanin" w:hint="cs"/>
+          <w:sz w:val="28"/>
+          <w:szCs w:val="28"/>
+          <w:rtl/>
+          <w:lang w:bidi="fa-IR"/>
+        </w:rPr>
+        <w:t xml:space="preserve"> </w:t>
+      </w:r>
+      <w:r>
+        <w:rPr>
+          <w:rFonts w:cs="B Nazanin" w:hint="cs"/>
+          <w:sz w:val="28"/>
+          <w:szCs w:val="28"/>
+          <w:rtl/>
+          <w:lang w:bidi="fa-IR"/>
+        </w:rPr>
+        <w:t>است</w:t>
       </w:r>
       <w:r>
         <w:rPr>
@@ -437,28 +546,17 @@
           <w:rtl/>
           <w:lang w:bidi="fa-IR"/>
         </w:rPr>
-        <w:t xml:space="preserve"> شرکت </w:t>
-      </w:r>
-      <w:proofErr w:type="spellStart"/>
-      <w:r>
-        <w:rPr>
-          <w:rFonts w:cs="B Nazanin"/>
-          <w:sz w:val="28"/>
-          <w:szCs w:val="28"/>
-          <w:lang w:bidi="fa-IR"/>
-        </w:rPr>
-        <w:t>atmel</w:t>
-      </w:r>
-      <w:proofErr w:type="spellEnd"/>
-      <w:r>
-        <w:rPr>
-          <w:rFonts w:cs="B Nazanin" w:hint="cs"/>
-          <w:sz w:val="28"/>
-          <w:szCs w:val="28"/>
-          <w:rtl/>
-          <w:lang w:bidi="fa-IR"/>
-        </w:rPr>
-        <w:t xml:space="preserve"> سازنده میکروکنترلر های </w:t>
+        <w:t xml:space="preserve"> میکروکنترلر</w:t>
+      </w:r>
+      <w:r>
+        <w:rPr>
+          <w:rFonts w:cs="B Nazanin" w:hint="cs"/>
+          <w:sz w:val="28"/>
+          <w:szCs w:val="28"/>
+          <w:rtl/>
+          <w:lang w:bidi="fa-IR"/>
+        </w:rPr>
+        <w:t xml:space="preserve">های </w:t>
       </w:r>
       <w:r>
         <w:rPr>
@@ -477,7 +575,46 @@
           <w:rtl/>
           <w:lang w:bidi="fa-IR"/>
         </w:rPr>
-        <w:t xml:space="preserve"> می‌باشد.</w:t>
+        <w:t xml:space="preserve"> </w:t>
+      </w:r>
+      <w:r>
+        <w:rPr>
+          <w:rFonts w:cs="B Nazanin" w:hint="cs"/>
+          <w:sz w:val="28"/>
+          <w:szCs w:val="28"/>
+          <w:rtl/>
+          <w:lang w:bidi="fa-IR"/>
+        </w:rPr>
+        <w:t xml:space="preserve">خانواده‌ای از میکروکنترلرها هستند که ساخته‌ی شرکت </w:t>
+      </w:r>
+      <w:r>
+        <w:rPr>
+          <w:rFonts w:cs="B Nazanin"/>
+          <w:sz w:val="28"/>
+          <w:szCs w:val="28"/>
+          <w:lang w:bidi="fa-IR"/>
+        </w:rPr>
+        <w:t>ATMEL</w:t>
+      </w:r>
+      <w:r>
+        <w:rPr>
+          <w:rFonts w:cs="B Nazanin" w:hint="cs"/>
+          <w:sz w:val="28"/>
+          <w:szCs w:val="28"/>
+          <w:rtl/>
+          <w:lang w:bidi="fa-IR"/>
+        </w:rPr>
+        <w:t xml:space="preserve"> است</w:t>
+      </w:r>
+      <w:r>
+        <w:rPr>
+          <w:rFonts w:cs="B Nazanin" w:hint="cs"/>
+          <w:sz w:val="28"/>
+          <w:szCs w:val="28"/>
+          <w:rtl/>
+          <w:lang w:bidi="fa-IR"/>
+        </w:rPr>
+        <w:t>.</w:t>
       </w:r>
     </w:p>
     <w:p>
@@ -485,7 +622,7 @@
         <w:bidi/>
         <w:jc w:val="both"/>
         <w:rPr>
-          <w:rFonts w:cs="B Nazanin"/>
+          <w:rFonts w:cs="B Nazanin" w:hint="cs"/>
           <w:sz w:val="44"/>
           <w:szCs w:val="44"/>
           <w:rtl/>
@@ -524,15 +661,26 @@
           <w:lang w:bidi="fa-IR"/>
         </w:rPr>
       </w:pPr>
-      <w:r>
-        <w:rPr>
-          <w:rFonts w:cs="B Nazanin" w:hint="cs"/>
-          <w:sz w:val="28"/>
-          <w:szCs w:val="28"/>
-          <w:rtl/>
-          <w:lang w:bidi="fa-IR"/>
-        </w:rPr>
-        <w:t xml:space="preserve">شرکت آردینو تولید کننده‌ی برد هایی است که بر روی آنها از میکروکنترلر استفاده </w:t>
+      <w:commentRangeStart w:id="2"/>
+      <w:r>
+        <w:rPr>
+          <w:rFonts w:cs="B Nazanin" w:hint="cs"/>
+          <w:sz w:val="28"/>
+          <w:szCs w:val="28"/>
+          <w:rtl/>
+          <w:lang w:bidi="fa-IR"/>
+        </w:rPr>
+        <w:t>شرکت آردینو تولید کننده‌ی برد</w:t>
+      </w:r>
+      <w:r>
+        <w:rPr>
+          <w:rFonts w:cs="B Nazanin" w:hint="cs"/>
+          <w:sz w:val="28"/>
+          <w:szCs w:val="28"/>
+          <w:rtl/>
+          <w:lang w:bidi="fa-IR"/>
+        </w:rPr>
+        <w:t xml:space="preserve">هایی است که بر روی آنها از میکروکنترلر استفاده </w:t>
       </w:r>
       <w:r>
         <w:rPr>
@@ -593,6 +741,14 @@
           <w:lang w:bidi="fa-IR"/>
         </w:rPr>
         <w:t>.</w:t>
+      </w:r>
+      <w:commentRangeEnd w:id="2"/>
+      <w:r>
+        <w:rPr>
+          <w:rStyle w:val="CommentReference"/>
+          <w:rtl/>
+        </w:rPr>
+        <w:commentReference w:id="2"/>
       </w:r>
     </w:p>
     <w:p>
@@ -664,6 +820,7 @@
           <w:lang w:bidi="fa-IR"/>
         </w:rPr>
       </w:pPr>
+      <w:commentRangeStart w:id="3"/>
       <w:r>
         <w:rPr>
           <w:rFonts w:cs="B Nazanin" w:hint="cs"/>
@@ -673,6 +830,14 @@
           <w:lang w:bidi="fa-IR"/>
         </w:rPr>
         <w:t>سایت آردینو</w:t>
+      </w:r>
+      <w:commentRangeEnd w:id="3"/>
+      <w:r>
+        <w:rPr>
+          <w:rStyle w:val="CommentReference"/>
+          <w:rtl/>
+        </w:rPr>
+        <w:commentReference w:id="3"/>
       </w:r>
     </w:p>
     <w:p>
@@ -687,7 +852,7 @@
           <w:lang w:bidi="fa-IR"/>
         </w:rPr>
       </w:pPr>
-      <w:commentRangeStart w:id="1"/>
+      <w:commentRangeStart w:id="4"/>
       <w:r>
         <w:rPr>
           <w:rFonts w:cs="B Nazanin" w:hint="cs"/>
@@ -698,23 +863,33 @@
         </w:rPr>
         <w:t>برای</w:t>
       </w:r>
-      <w:commentRangeEnd w:id="1"/>
+      <w:commentRangeEnd w:id="4"/>
       <w:r>
         <w:rPr>
           <w:rStyle w:val="CommentReference"/>
           <w:rtl/>
         </w:rPr>
-        <w:commentReference w:id="1"/>
-      </w:r>
-      <w:r>
-        <w:rPr>
-          <w:rFonts w:cs="B Nazanin" w:hint="cs"/>
-          <w:sz w:val="28"/>
-          <w:szCs w:val="28"/>
-          <w:rtl/>
-          <w:lang w:bidi="fa-IR"/>
-        </w:rPr>
-        <w:t xml:space="preserve"> انتخاب و بررسی برد های آردینو</w:t>
+        <w:commentReference w:id="4"/>
+      </w:r>
+      <w:r>
+        <w:rPr>
+          <w:rFonts w:cs="B Nazanin" w:hint="cs"/>
+          <w:sz w:val="28"/>
+          <w:szCs w:val="28"/>
+          <w:rtl/>
+          <w:lang w:bidi="fa-IR"/>
+        </w:rPr>
+        <w:t xml:space="preserve"> انتخاب و بررسی برد</w:t>
+      </w:r>
+      <w:r>
+        <w:rPr>
+          <w:rFonts w:cs="B Nazanin" w:hint="cs"/>
+          <w:sz w:val="28"/>
+          <w:szCs w:val="28"/>
+          <w:rtl/>
+          <w:lang w:bidi="fa-IR"/>
+        </w:rPr>
+        <w:t>های آردینو</w:t>
       </w:r>
       <w:r>
         <w:rPr>
@@ -726,7 +901,7 @@
         </w:rPr>
         <w:t xml:space="preserve">، پیشنهاد ما استفاده از سایت </w:t>
       </w:r>
-      <w:hyperlink r:id="rId8" w:history="1">
+      <w:hyperlink r:id="rId7" w:history="1">
         <w:r>
           <w:rPr>
             <w:rStyle w:val="Hyperlink"/>
@@ -747,7 +922,27 @@
           <w:rtl/>
           <w:lang w:bidi="fa-IR"/>
         </w:rPr>
-        <w:t xml:space="preserve"> می‌باشد. پس از وارد شدن</w:t>
+        <w:t xml:space="preserve"> </w:t>
+      </w:r>
+      <w:r>
+        <w:rPr>
+          <w:rFonts w:cs="B Nazanin" w:hint="cs"/>
+          <w:sz w:val="28"/>
+          <w:szCs w:val="28"/>
+          <w:rtl/>
+          <w:lang w:bidi="fa-IR"/>
+        </w:rPr>
+        <w:t>است</w:t>
+      </w:r>
+      <w:r>
+        <w:rPr>
+          <w:rFonts w:cs="B Nazanin" w:hint="cs"/>
+          <w:sz w:val="28"/>
+          <w:szCs w:val="28"/>
+          <w:rtl/>
+          <w:lang w:bidi="fa-IR"/>
+        </w:rPr>
+        <w:t>. پس از وارد شدن</w:t>
       </w:r>
       <w:r>
         <w:rPr>
@@ -787,27 +982,127 @@
           <w:rtl/>
           <w:lang w:bidi="fa-IR"/>
         </w:rPr>
-        <w:t xml:space="preserve">لات به چند گروه تقسیم شده‌اند. </w:t>
-      </w:r>
-      <w:r>
-        <w:rPr>
-          <w:rFonts w:cs="B Nazanin" w:hint="cs"/>
-          <w:sz w:val="28"/>
-          <w:szCs w:val="28"/>
-          <w:rtl/>
-          <w:lang w:bidi="fa-IR"/>
-        </w:rPr>
-        <w:t>برد های</w:t>
-      </w:r>
-      <w:r>
-        <w:rPr>
-          <w:rFonts w:cs="B Nazanin" w:hint="cs"/>
-          <w:sz w:val="28"/>
-          <w:szCs w:val="28"/>
-          <w:rtl/>
-          <w:lang w:bidi="fa-IR"/>
-        </w:rPr>
-        <w:t xml:space="preserve"> ابتدایی که برای کار های ساده مناسب </w:t>
+        <w:t>لات به چند گروه تقسیم شده‌اند</w:t>
+      </w:r>
+      <w:r>
+        <w:rPr>
+          <w:rFonts w:cs="B Nazanin" w:hint="cs"/>
+          <w:sz w:val="28"/>
+          <w:szCs w:val="28"/>
+          <w:rtl/>
+          <w:lang w:bidi="fa-IR"/>
+        </w:rPr>
+        <w:t>: برد</w:t>
+      </w:r>
+      <w:r>
+        <w:rPr>
+          <w:rFonts w:cs="B Nazanin" w:hint="cs"/>
+          <w:sz w:val="28"/>
+          <w:szCs w:val="28"/>
+          <w:rtl/>
+          <w:lang w:bidi="fa-IR"/>
+        </w:rPr>
+        <w:t>های</w:t>
+      </w:r>
+      <w:r>
+        <w:rPr>
+          <w:rFonts w:cs="B Nazanin" w:hint="cs"/>
+          <w:sz w:val="28"/>
+          <w:szCs w:val="28"/>
+          <w:rtl/>
+          <w:lang w:bidi="fa-IR"/>
+        </w:rPr>
+        <w:t xml:space="preserve"> ابتدایی که برای کار</w:t>
+      </w:r>
+      <w:r>
+        <w:rPr>
+          <w:rFonts w:cs="B Nazanin" w:hint="cs"/>
+          <w:sz w:val="28"/>
+          <w:szCs w:val="28"/>
+          <w:rtl/>
+          <w:lang w:bidi="fa-IR"/>
+        </w:rPr>
+        <w:t>های ساده مناسب</w:t>
+      </w:r>
+      <w:r>
+        <w:rPr>
+          <w:rFonts w:cs="B Nazanin" w:hint="cs"/>
+          <w:sz w:val="28"/>
+          <w:szCs w:val="28"/>
+          <w:rtl/>
+          <w:lang w:bidi="fa-IR"/>
+        </w:rPr>
+        <w:t>ند؛</w:t>
+      </w:r>
+      <w:r>
+        <w:rPr>
+          <w:rFonts w:cs="B Nazanin" w:hint="cs"/>
+          <w:sz w:val="28"/>
+          <w:szCs w:val="28"/>
+          <w:rtl/>
+          <w:lang w:bidi="fa-IR"/>
+        </w:rPr>
+        <w:t xml:space="preserve"> </w:t>
+      </w:r>
+      <w:r>
+        <w:rPr>
+          <w:rFonts w:cs="B Nazanin" w:hint="cs"/>
+          <w:sz w:val="28"/>
+          <w:szCs w:val="28"/>
+          <w:rtl/>
+          <w:lang w:bidi="fa-IR"/>
+        </w:rPr>
+        <w:t>برد</w:t>
+      </w:r>
+      <w:r>
+        <w:rPr>
+          <w:rFonts w:cs="B Nazanin" w:hint="cs"/>
+          <w:sz w:val="28"/>
+          <w:szCs w:val="28"/>
+          <w:rtl/>
+          <w:lang w:bidi="fa-IR"/>
+        </w:rPr>
+        <w:t>ها</w:t>
+      </w:r>
+      <w:r>
+        <w:rPr>
+          <w:rFonts w:cs="B Nazanin" w:hint="cs"/>
+          <w:sz w:val="28"/>
+          <w:szCs w:val="28"/>
+          <w:rtl/>
+          <w:lang w:bidi="fa-IR"/>
+        </w:rPr>
+        <w:t>ی</w:t>
+      </w:r>
+      <w:r>
+        <w:rPr>
+          <w:rFonts w:cs="B Nazanin" w:hint="cs"/>
+          <w:sz w:val="28"/>
+          <w:szCs w:val="28"/>
+          <w:rtl/>
+          <w:lang w:bidi="fa-IR"/>
+        </w:rPr>
+        <w:t xml:space="preserve"> پیشرفته برای کار هایی که نیازمند قدرت محا</w:t>
+      </w:r>
+      <w:r>
+        <w:rPr>
+          <w:rFonts w:cs="B Nazanin" w:hint="cs"/>
+          <w:sz w:val="28"/>
+          <w:szCs w:val="28"/>
+          <w:rtl/>
+          <w:lang w:bidi="fa-IR"/>
+        </w:rPr>
+        <w:t>سباتی بیشتر و یا پایه های بیشتراند</w:t>
+      </w:r>
+      <w:r>
+        <w:rPr>
+          <w:rFonts w:cs="B Nazanin" w:hint="cs"/>
+          <w:sz w:val="28"/>
+          <w:szCs w:val="28"/>
+          <w:rtl/>
+          <w:lang w:bidi="fa-IR"/>
+        </w:rPr>
+        <w:t xml:space="preserve">، مناسب </w:t>
       </w:r>
       <w:r>
         <w:rPr>
@@ -827,67 +1122,117 @@
           <w:rtl/>
           <w:lang w:bidi="fa-IR"/>
         </w:rPr>
-        <w:t xml:space="preserve">. </w:t>
-      </w:r>
-      <w:r>
-        <w:rPr>
-          <w:rFonts w:cs="B Nazanin" w:hint="cs"/>
-          <w:sz w:val="28"/>
-          <w:szCs w:val="28"/>
-          <w:rtl/>
-          <w:lang w:bidi="fa-IR"/>
-        </w:rPr>
-        <w:t>برد ها</w:t>
-      </w:r>
-      <w:r>
-        <w:rPr>
-          <w:rFonts w:cs="B Nazanin" w:hint="cs"/>
-          <w:sz w:val="28"/>
-          <w:szCs w:val="28"/>
-          <w:rtl/>
-          <w:lang w:bidi="fa-IR"/>
-        </w:rPr>
-        <w:t xml:space="preserve"> پیشرفته برای کار هایی که نیازمند قدرت محاسباتی بیشتر و یا پایه های بیشتر هستند، مناسب </w:t>
-      </w:r>
-      <w:r>
-        <w:rPr>
-          <w:rFonts w:cs="B Nazanin" w:hint="cs"/>
-          <w:sz w:val="28"/>
-          <w:szCs w:val="28"/>
-          <w:rtl/>
-          <w:lang w:bidi="fa-IR"/>
-        </w:rPr>
-        <w:t>هستند</w:t>
-      </w:r>
-      <w:r>
-        <w:rPr>
-          <w:rFonts w:cs="B Nazanin" w:hint="cs"/>
-          <w:sz w:val="28"/>
-          <w:szCs w:val="28"/>
-          <w:rtl/>
-          <w:lang w:bidi="fa-IR"/>
-        </w:rPr>
-        <w:t xml:space="preserve">. در انتها نیز </w:t>
-      </w:r>
-      <w:r>
-        <w:rPr>
-          <w:rFonts w:cs="B Nazanin" w:hint="cs"/>
-          <w:sz w:val="28"/>
-          <w:szCs w:val="28"/>
-          <w:rtl/>
-          <w:lang w:bidi="fa-IR"/>
-        </w:rPr>
-        <w:t>یرد های</w:t>
-      </w:r>
-      <w:r>
-        <w:rPr>
-          <w:rFonts w:cs="B Nazanin" w:hint="cs"/>
-          <w:sz w:val="28"/>
-          <w:szCs w:val="28"/>
-          <w:rtl/>
-          <w:lang w:bidi="fa-IR"/>
-        </w:rPr>
-        <w:t xml:space="preserve"> به نسبت جدیدتر آردینو که برای پروژه های اینترنت اشیاء مناسب هستند. انتخاب یک گروه از برد ها کار به نسبت ساده‌ای می‌باشد که فقط نیازمند معلوم بودن پروژه می‌باشد.</w:t>
+        <w:t>؛</w:t>
+      </w:r>
+      <w:r>
+        <w:rPr>
+          <w:rFonts w:cs="B Nazanin" w:hint="cs"/>
+          <w:sz w:val="28"/>
+          <w:szCs w:val="28"/>
+          <w:rtl/>
+          <w:lang w:bidi="fa-IR"/>
+        </w:rPr>
+        <w:t xml:space="preserve"> در انتها نیز </w:t>
+      </w:r>
+      <w:r>
+        <w:rPr>
+          <w:rFonts w:cs="B Nazanin" w:hint="cs"/>
+          <w:sz w:val="28"/>
+          <w:szCs w:val="28"/>
+          <w:rtl/>
+          <w:lang w:bidi="fa-IR"/>
+        </w:rPr>
+        <w:t>برد</w:t>
+      </w:r>
+      <w:r>
+        <w:rPr>
+          <w:rFonts w:cs="B Nazanin" w:hint="cs"/>
+          <w:sz w:val="28"/>
+          <w:szCs w:val="28"/>
+          <w:rtl/>
+          <w:lang w:bidi="fa-IR"/>
+        </w:rPr>
+        <w:t>های</w:t>
+      </w:r>
+      <w:r>
+        <w:rPr>
+          <w:rFonts w:cs="B Nazanin" w:hint="cs"/>
+          <w:sz w:val="28"/>
+          <w:szCs w:val="28"/>
+          <w:rtl/>
+          <w:lang w:bidi="fa-IR"/>
+        </w:rPr>
+        <w:t xml:space="preserve"> به نسبت جدیدتر آردینو که بر</w:t>
+      </w:r>
+      <w:r>
+        <w:rPr>
+          <w:rFonts w:cs="B Nazanin" w:hint="cs"/>
+          <w:sz w:val="28"/>
+          <w:szCs w:val="28"/>
+          <w:rtl/>
+          <w:lang w:bidi="fa-IR"/>
+        </w:rPr>
+        <w:t>ای پروژه های اینترنت اشیاء کاربردی‌اند</w:t>
+      </w:r>
+      <w:r>
+        <w:rPr>
+          <w:rFonts w:cs="B Nazanin" w:hint="cs"/>
+          <w:sz w:val="28"/>
+          <w:szCs w:val="28"/>
+          <w:rtl/>
+          <w:lang w:bidi="fa-IR"/>
+        </w:rPr>
+        <w:t>. انتخاب یک گروه از برد</w:t>
+      </w:r>
+      <w:r>
+        <w:rPr>
+          <w:rFonts w:cs="B Nazanin" w:hint="cs"/>
+          <w:sz w:val="28"/>
+          <w:szCs w:val="28"/>
+          <w:rtl/>
+          <w:lang w:bidi="fa-IR"/>
+        </w:rPr>
+        <w:t xml:space="preserve">ها کار به نسبت ساده‌ای </w:t>
+      </w:r>
+      <w:r>
+        <w:rPr>
+          <w:rFonts w:cs="B Nazanin" w:hint="cs"/>
+          <w:sz w:val="28"/>
+          <w:szCs w:val="28"/>
+          <w:rtl/>
+          <w:lang w:bidi="fa-IR"/>
+        </w:rPr>
+        <w:t>است</w:t>
+      </w:r>
+      <w:r>
+        <w:rPr>
+          <w:rFonts w:cs="B Nazanin" w:hint="cs"/>
+          <w:sz w:val="28"/>
+          <w:szCs w:val="28"/>
+          <w:rtl/>
+          <w:lang w:bidi="fa-IR"/>
+        </w:rPr>
+        <w:t xml:space="preserve"> که فقط نیازمند معلوم بودن </w:t>
+      </w:r>
+      <w:r>
+        <w:rPr>
+          <w:rFonts w:cs="B Nazanin" w:hint="cs"/>
+          <w:sz w:val="28"/>
+          <w:szCs w:val="28"/>
+          <w:rtl/>
+          <w:lang w:bidi="fa-IR"/>
+        </w:rPr>
+        <w:t>ویژگی‌های پروژه است</w:t>
+      </w:r>
+      <w:r>
+        <w:rPr>
+          <w:rFonts w:cs="B Nazanin" w:hint="cs"/>
+          <w:sz w:val="28"/>
+          <w:szCs w:val="28"/>
+          <w:rtl/>
+          <w:lang w:bidi="fa-IR"/>
+        </w:rPr>
+        <w:t>.</w:t>
       </w:r>
     </w:p>
     <w:p>
@@ -942,9 +1287,19 @@
           <w:rtl/>
           <w:lang w:bidi="fa-IR"/>
         </w:rPr>
-        <w:t xml:space="preserve">بعد از مشخص شدن گروه برد ها، باید از بین تمامی برد های موجود در یک گروه، یکی را انتخاب کنیم. این کار را بر اساس </w:t>
-      </w:r>
-      <w:commentRangeStart w:id="2"/>
+        <w:t>بعد از مشخص شدن گروه برد</w:t>
+      </w:r>
+      <w:r>
+        <w:rPr>
+          <w:rFonts w:cs="B Nazanin" w:hint="cs"/>
+          <w:sz w:val="28"/>
+          <w:szCs w:val="28"/>
+          <w:rtl/>
+          <w:lang w:bidi="fa-IR"/>
+        </w:rPr>
+        <w:t xml:space="preserve">ها، باید از بین تمامی برد های موجود در یک گروه، یکی را انتخاب کنیم. این کار را بر اساس </w:t>
+      </w:r>
+      <w:commentRangeStart w:id="5"/>
       <w:r>
         <w:rPr>
           <w:rFonts w:cs="B Nazanin" w:hint="cs"/>
@@ -955,25 +1310,55 @@
         </w:rPr>
         <w:t>مشخصات</w:t>
       </w:r>
-      <w:commentRangeEnd w:id="2"/>
+      <w:commentRangeEnd w:id="5"/>
       <w:r>
         <w:rPr>
           <w:rStyle w:val="CommentReference"/>
           <w:rtl/>
         </w:rPr>
-        <w:commentReference w:id="2"/>
-      </w:r>
-      <w:r>
-        <w:rPr>
-          <w:rFonts w:cs="B Nazanin" w:hint="cs"/>
-          <w:sz w:val="28"/>
-          <w:szCs w:val="28"/>
-          <w:rtl/>
-          <w:lang w:bidi="fa-IR"/>
-        </w:rPr>
-        <w:t xml:space="preserve"> فنی هر یک از برد ها انجام می‌دهیم. برای دیدن مشخصات فنی تمامی برد های آردینو در یک صفحه برای سهولت در کار مقایسه، می‌توانید به </w:t>
-      </w:r>
-      <w:hyperlink r:id="rId9" w:history="1">
+        <w:commentReference w:id="5"/>
+      </w:r>
+      <w:r>
+        <w:rPr>
+          <w:rFonts w:cs="B Nazanin" w:hint="cs"/>
+          <w:sz w:val="28"/>
+          <w:szCs w:val="28"/>
+          <w:rtl/>
+          <w:lang w:bidi="fa-IR"/>
+        </w:rPr>
+        <w:t xml:space="preserve"> فنی هر یک از برد</w:t>
+      </w:r>
+      <w:r>
+        <w:rPr>
+          <w:rFonts w:cs="B Nazanin" w:hint="cs"/>
+          <w:sz w:val="28"/>
+          <w:szCs w:val="28"/>
+          <w:rtl/>
+          <w:lang w:bidi="fa-IR"/>
+        </w:rPr>
+        <w:t>ها انجام می‌دهیم. برای</w:t>
+      </w:r>
+      <w:r>
+        <w:rPr>
+          <w:rFonts w:cs="B Nazanin" w:hint="cs"/>
+          <w:sz w:val="28"/>
+          <w:szCs w:val="28"/>
+          <w:rtl/>
+          <w:lang w:bidi="fa-IR"/>
+        </w:rPr>
+        <w:t xml:space="preserve"> دیدن مشخصات فنی تمامی برد</w:t>
+      </w:r>
+      <w:r>
+        <w:rPr>
+          <w:rFonts w:cs="B Nazanin" w:hint="cs"/>
+          <w:sz w:val="28"/>
+          <w:szCs w:val="28"/>
+          <w:rtl/>
+          <w:lang w:bidi="fa-IR"/>
+        </w:rPr>
+        <w:t xml:space="preserve">های آردینو در یک صفحه برای سهولت در کار مقایسه، می‌توانید به </w:t>
+      </w:r>
+      <w:hyperlink r:id="rId8" w:history="1">
         <w:r>
           <w:rPr>
             <w:rStyle w:val="Hyperlink"/>
@@ -994,7 +1379,27 @@
           <w:rtl/>
           <w:lang w:bidi="fa-IR"/>
         </w:rPr>
-        <w:t xml:space="preserve"> بخش از سایت آردینو بروید که تمامی برد ها و مشخصات فنی آنها را در یک جدول آورده است. حال به بررسی معنی و مفهوم هر یک این مشخصات می‌پردازیم.</w:t>
+        <w:t xml:space="preserve"> بخش از</w:t>
+      </w:r>
+      <w:r>
+        <w:rPr>
+          <w:rFonts w:cs="B Nazanin" w:hint="cs"/>
+          <w:sz w:val="28"/>
+          <w:szCs w:val="28"/>
+          <w:rtl/>
+          <w:lang w:bidi="fa-IR"/>
+        </w:rPr>
+        <w:t xml:space="preserve"> سایت آردینو بروید که تمامی برد</w:t>
+      </w:r>
+      <w:r>
+        <w:rPr>
+          <w:rFonts w:cs="B Nazanin" w:hint="cs"/>
+          <w:sz w:val="28"/>
+          <w:szCs w:val="28"/>
+          <w:rtl/>
+          <w:lang w:bidi="fa-IR"/>
+        </w:rPr>
+        <w:t>ها و مشخصات فنی آنها را در یک جدول آورده است. حال به بررسی معنی و مفهوم هر یک این مشخصات می‌پردازیم.</w:t>
       </w:r>
     </w:p>
     <w:p>
@@ -1025,9 +1430,10 @@
         <w:bidi/>
         <w:jc w:val="both"/>
         <w:rPr>
-          <w:rFonts w:cs="B Nazanin"/>
-          <w:sz w:val="28"/>
-          <w:szCs w:val="28"/>
+          <w:rFonts w:cs="B Nazanin" w:hint="cs"/>
+          <w:sz w:val="28"/>
+          <w:szCs w:val="28"/>
+          <w:rtl/>
           <w:lang w:bidi="fa-IR"/>
         </w:rPr>
       </w:pPr>
@@ -1069,7 +1475,17 @@
           <w:rtl/>
           <w:lang w:bidi="fa-IR"/>
         </w:rPr>
-        <w:t>می‌باشد.</w:t>
+        <w:t>است</w:t>
+      </w:r>
+      <w:r>
+        <w:rPr>
+          <w:rFonts w:cs="B Nazanin" w:hint="cs"/>
+          <w:sz w:val="28"/>
+          <w:szCs w:val="28"/>
+          <w:rtl/>
+          <w:lang w:bidi="fa-IR"/>
+        </w:rPr>
+        <w:t>.</w:t>
       </w:r>
       <w:r>
         <w:rPr>
@@ -1088,7 +1504,37 @@
           <w:rtl/>
           <w:lang w:bidi="fa-IR"/>
         </w:rPr>
-        <w:t xml:space="preserve">در کل پردازنده های آردینو معمولا از خانواده پردازنده های </w:t>
+        <w:t>در کل پردازنده‌</w:t>
+      </w:r>
+      <w:r>
+        <w:rPr>
+          <w:rFonts w:cs="B Nazanin" w:hint="cs"/>
+          <w:sz w:val="28"/>
+          <w:szCs w:val="28"/>
+          <w:rtl/>
+          <w:lang w:bidi="fa-IR"/>
+        </w:rPr>
+        <w:t>های آر</w:t>
+      </w:r>
+      <w:r>
+        <w:rPr>
+          <w:rFonts w:cs="B Nazanin" w:hint="cs"/>
+          <w:sz w:val="28"/>
+          <w:szCs w:val="28"/>
+          <w:rtl/>
+          <w:lang w:bidi="fa-IR"/>
+        </w:rPr>
+        <w:t>دینو معمولا از خانواده پردازنده‌</w:t>
+      </w:r>
+      <w:r>
+        <w:rPr>
+          <w:rFonts w:cs="B Nazanin" w:hint="cs"/>
+          <w:sz w:val="28"/>
+          <w:szCs w:val="28"/>
+          <w:rtl/>
+          <w:lang w:bidi="fa-IR"/>
+        </w:rPr>
+        <w:t xml:space="preserve">های </w:t>
       </w:r>
       <w:r>
         <w:rPr>
@@ -1107,7 +1553,17 @@
           <w:rtl/>
           <w:lang w:bidi="fa-IR"/>
         </w:rPr>
-        <w:t xml:space="preserve"> هستند ولی برد هایی از آردینو از پردازنده های </w:t>
+        <w:t xml:space="preserve"> هستند ولی برد</w:t>
+      </w:r>
+      <w:r>
+        <w:rPr>
+          <w:rFonts w:cs="B Nazanin" w:hint="cs"/>
+          <w:sz w:val="28"/>
+          <w:szCs w:val="28"/>
+          <w:rtl/>
+          <w:lang w:bidi="fa-IR"/>
+        </w:rPr>
+        <w:t xml:space="preserve">هایی از آردینو از پردازنده های </w:t>
       </w:r>
       <w:r>
         <w:rPr>
@@ -1165,7 +1621,17 @@
           <w:rtl/>
           <w:lang w:bidi="fa-IR"/>
         </w:rPr>
-        <w:t xml:space="preserve">د. تفاوت این پردازنده ها در معماری آنها است. پردازنده های </w:t>
+        <w:t>د. تفاوت این پردازنده‌ها در معماری آنها است. پردازنده‌</w:t>
+      </w:r>
+      <w:r>
+        <w:rPr>
+          <w:rFonts w:cs="B Nazanin" w:hint="cs"/>
+          <w:sz w:val="28"/>
+          <w:szCs w:val="28"/>
+          <w:rtl/>
+          <w:lang w:bidi="fa-IR"/>
+        </w:rPr>
+        <w:t xml:space="preserve">های </w:t>
       </w:r>
       <w:r>
         <w:rPr>
@@ -1184,7 +1650,57 @@
           <w:rtl/>
           <w:lang w:bidi="fa-IR"/>
         </w:rPr>
-        <w:t xml:space="preserve"> کم مصرف و مناسب برای کار های سبک می‌باشند، در صورتی که پردازنده های اینتل، پردازنده های پر مصرفی و مناسب برای کار های سنگین تر هستند. به</w:t>
+        <w:t xml:space="preserve"> کم مصرف و مناسب برای کارهای سبک‌اند</w:t>
+      </w:r>
+      <w:r>
+        <w:rPr>
+          <w:rFonts w:cs="B Nazanin" w:hint="cs"/>
+          <w:sz w:val="28"/>
+          <w:szCs w:val="28"/>
+          <w:rtl/>
+          <w:lang w:bidi="fa-IR"/>
+        </w:rPr>
+        <w:t>، در صورتی که پردا</w:t>
+      </w:r>
+      <w:r>
+        <w:rPr>
+          <w:rFonts w:cs="B Nazanin" w:hint="cs"/>
+          <w:sz w:val="28"/>
+          <w:szCs w:val="28"/>
+          <w:rtl/>
+          <w:lang w:bidi="fa-IR"/>
+        </w:rPr>
+        <w:t>زنده های اینتل، پردازنده های پر</w:t>
+      </w:r>
+      <w:r>
+        <w:rPr>
+          <w:rFonts w:cs="B Nazanin" w:hint="cs"/>
+          <w:sz w:val="28"/>
+          <w:szCs w:val="28"/>
+          <w:rtl/>
+          <w:lang w:bidi="fa-IR"/>
+        </w:rPr>
+        <w:t>م</w:t>
+      </w:r>
+      <w:r>
+        <w:rPr>
+          <w:rFonts w:cs="B Nazanin" w:hint="cs"/>
+          <w:sz w:val="28"/>
+          <w:szCs w:val="28"/>
+          <w:rtl/>
+          <w:lang w:bidi="fa-IR"/>
+        </w:rPr>
+        <w:t>صرف و مناسب برای کار های سنگین‌ترن</w:t>
+      </w:r>
+      <w:r>
+        <w:rPr>
+          <w:rFonts w:cs="B Nazanin" w:hint="cs"/>
+          <w:sz w:val="28"/>
+          <w:szCs w:val="28"/>
+          <w:rtl/>
+          <w:lang w:bidi="fa-IR"/>
+        </w:rPr>
+        <w:t>د. به</w:t>
       </w:r>
       <w:r>
         <w:rPr>
@@ -1206,57 +1722,19 @@
         </w:rPr>
         <w:t xml:space="preserve">طور مثال </w:t>
       </w:r>
-      <w:r>
-        <w:rPr>
-          <w:rStyle w:val="Hyperlink"/>
-          <w:rFonts w:cs="B Nazanin"/>
-          <w:sz w:val="28"/>
-          <w:szCs w:val="28"/>
-          <w:lang w:bidi="fa-IR"/>
-        </w:rPr>
-        <w:fldChar w:fldCharType="begin"/>
-      </w:r>
-      <w:r>
-        <w:rPr>
-          <w:rStyle w:val="Hyperlink"/>
-          <w:rFonts w:cs="B Nazanin"/>
-          <w:sz w:val="28"/>
-          <w:szCs w:val="28"/>
-          <w:lang w:bidi="fa-IR"/>
-        </w:rPr>
-        <w:instrText xml:space="preserve"> HYPERLINK "https://www.arduino.cc/en/Main/ArduinoBoard101" </w:instrText>
-      </w:r>
-      <w:r>
-        <w:rPr>
-          <w:rStyle w:val="Hyperlink"/>
-          <w:rFonts w:cs="B Nazanin"/>
-          <w:sz w:val="28"/>
-          <w:szCs w:val="28"/>
-          <w:lang w:bidi="fa-IR"/>
-        </w:rPr>
-        <w:fldChar w:fldCharType="separate"/>
-      </w:r>
-      <w:r>
-        <w:rPr>
-          <w:rStyle w:val="Hyperlink"/>
-          <w:rFonts w:cs="B Nazanin" w:hint="cs"/>
-          <w:sz w:val="28"/>
-          <w:szCs w:val="28"/>
-          <w:rtl/>
-          <w:lang w:bidi="fa-IR"/>
-        </w:rPr>
-        <w:t>برد 101</w:t>
-      </w:r>
-      <w:r>
-        <w:rPr>
-          <w:rStyle w:val="Hyperlink"/>
-          <w:rFonts w:cs="B Nazanin"/>
-          <w:sz w:val="28"/>
-          <w:szCs w:val="28"/>
-          <w:lang w:bidi="fa-IR"/>
-        </w:rPr>
-        <w:fldChar w:fldCharType="end"/>
-      </w:r>
+      <w:hyperlink r:id="rId9" w:history="1">
+        <w:r>
+          <w:rPr>
+            <w:rStyle w:val="Hyperlink"/>
+            <w:rFonts w:cs="B Nazanin" w:hint="cs"/>
+            <w:sz w:val="28"/>
+            <w:szCs w:val="28"/>
+            <w:rtl/>
+            <w:lang w:bidi="fa-IR"/>
+          </w:rPr>
+          <w:t>برد 101</w:t>
+        </w:r>
+      </w:hyperlink>
       <w:r>
         <w:rPr>
           <w:rFonts w:cs="B Nazanin" w:hint="cs"/>
@@ -1277,56 +1755,18 @@
         </w:rPr>
         <w:t xml:space="preserve"> و برد </w:t>
       </w:r>
-      <w:r>
-        <w:rPr>
-          <w:rStyle w:val="Hyperlink"/>
-          <w:rFonts w:cs="B Nazanin"/>
-          <w:sz w:val="28"/>
-          <w:szCs w:val="28"/>
-          <w:lang w:bidi="fa-IR"/>
-        </w:rPr>
-        <w:fldChar w:fldCharType="begin"/>
-      </w:r>
-      <w:r>
-        <w:rPr>
-          <w:rStyle w:val="Hyperlink"/>
-          <w:rFonts w:cs="B Nazanin"/>
-          <w:sz w:val="28"/>
-          <w:szCs w:val="28"/>
-          <w:lang w:bidi="fa-IR"/>
-        </w:rPr>
-        <w:instrText xml:space="preserve"> HYPERLINK "https://store.arduino.cc/arduino-uno-rev3" </w:instrText>
-      </w:r>
-      <w:r>
-        <w:rPr>
-          <w:rStyle w:val="Hyperlink"/>
-          <w:rFonts w:cs="B Nazanin"/>
-          <w:sz w:val="28"/>
-          <w:szCs w:val="28"/>
-          <w:lang w:bidi="fa-IR"/>
-        </w:rPr>
-        <w:fldChar w:fldCharType="separate"/>
-      </w:r>
-      <w:r>
-        <w:rPr>
-          <w:rStyle w:val="Hyperlink"/>
-          <w:rFonts w:cs="B Nazanin"/>
-          <w:sz w:val="28"/>
-          <w:szCs w:val="28"/>
-          <w:lang w:bidi="fa-IR"/>
-        </w:rPr>
-        <w:t>UNO</w:t>
-      </w:r>
-      <w:r>
-        <w:rPr>
-          <w:rStyle w:val="Hyperlink"/>
-          <w:rFonts w:cs="B Nazanin"/>
-          <w:sz w:val="28"/>
-          <w:szCs w:val="28"/>
-          <w:lang w:bidi="fa-IR"/>
-        </w:rPr>
-        <w:fldChar w:fldCharType="end"/>
-      </w:r>
+      <w:hyperlink r:id="rId10" w:history="1">
+        <w:r>
+          <w:rPr>
+            <w:rStyle w:val="Hyperlink"/>
+            <w:rFonts w:cs="B Nazanin"/>
+            <w:sz w:val="28"/>
+            <w:szCs w:val="28"/>
+            <w:lang w:bidi="fa-IR"/>
+          </w:rPr>
+          <w:t>UNO</w:t>
+        </w:r>
+      </w:hyperlink>
       <w:r>
         <w:rPr>
           <w:rFonts w:cs="B Nazanin" w:hint="cs"/>
@@ -1467,7 +1907,37 @@
           <w:rtl/>
           <w:lang w:bidi="fa-IR"/>
         </w:rPr>
-        <w:t xml:space="preserve">اصلی ترین تفاوت پردازنده ها با یکدیگر در سرعت پردازشی آنها می‌باشد. این تفاوت با پارامتری به نام </w:t>
+        <w:t>اصلی‌ترین تفاوت پردازنده‌</w:t>
+      </w:r>
+      <w:r>
+        <w:rPr>
+          <w:rFonts w:cs="B Nazanin" w:hint="cs"/>
+          <w:sz w:val="28"/>
+          <w:szCs w:val="28"/>
+          <w:rtl/>
+          <w:lang w:bidi="fa-IR"/>
+        </w:rPr>
+        <w:t xml:space="preserve">ها با یکدیگر در سرعت پردازشی آنها </w:t>
+      </w:r>
+      <w:r>
+        <w:rPr>
+          <w:rFonts w:cs="B Nazanin" w:hint="cs"/>
+          <w:sz w:val="28"/>
+          <w:szCs w:val="28"/>
+          <w:rtl/>
+          <w:lang w:bidi="fa-IR"/>
+        </w:rPr>
+        <w:t>است</w:t>
+      </w:r>
+      <w:r>
+        <w:rPr>
+          <w:rFonts w:cs="B Nazanin" w:hint="cs"/>
+          <w:sz w:val="28"/>
+          <w:szCs w:val="28"/>
+          <w:rtl/>
+          <w:lang w:bidi="fa-IR"/>
+        </w:rPr>
+        <w:t xml:space="preserve">. این تفاوت با پارامتری به نام </w:t>
       </w:r>
       <w:r>
         <w:rPr>
@@ -1486,7 +1956,38 @@
           <w:rtl/>
           <w:lang w:bidi="fa-IR"/>
         </w:rPr>
-        <w:t xml:space="preserve"> یا سرعت پردازش بیان می‌شود. این سرعت که در واحد مگا هرتز یا گیگا هرتز بیان می‌شود، سرعت اجرا دستورات توسط پردازنده را نشان می‌دهد. به طور مثال سرعت پردازشی برد </w:t>
+        <w:t xml:space="preserve"> یا سرعت پردازش بیان </w:t>
+      </w:r>
+      <w:r>
+        <w:rPr>
+          <w:rFonts w:cs="B Nazanin" w:hint="cs"/>
+          <w:sz w:val="28"/>
+          <w:szCs w:val="28"/>
+          <w:rtl/>
+          <w:lang w:bidi="fa-IR"/>
+        </w:rPr>
+        <w:t>می‌شود. این سرعت که در واحد مگاهرتز یا گیگا</w:t>
+      </w:r>
+      <w:r>
+        <w:rPr>
+          <w:rFonts w:cs="B Nazanin" w:hint="cs"/>
+          <w:sz w:val="28"/>
+          <w:szCs w:val="28"/>
+          <w:rtl/>
+          <w:lang w:bidi="fa-IR"/>
+        </w:rPr>
+        <w:t xml:space="preserve">هرتز بیان می‌شود، سرعت اجرا دستورات توسط </w:t>
+      </w:r>
+      <w:r>
+        <w:rPr>
+          <w:rFonts w:cs="B Nazanin" w:hint="cs"/>
+          <w:sz w:val="28"/>
+          <w:szCs w:val="28"/>
+          <w:rtl/>
+          <w:lang w:bidi="fa-IR"/>
+        </w:rPr>
+        <w:lastRenderedPageBreak/>
+        <w:t xml:space="preserve">پردازنده را نشان می‌دهد. به طور مثال سرعت پردازشی برد </w:t>
       </w:r>
       <w:r>
         <w:rPr>
@@ -1505,18 +2006,27 @@
           <w:rtl/>
           <w:lang w:bidi="fa-IR"/>
         </w:rPr>
-        <w:t xml:space="preserve"> 16 مگا هرتز می‌باشد. هرچه این عدد </w:t>
-      </w:r>
-      <w:r>
-        <w:rPr>
-          <w:rFonts w:cs="B Nazanin" w:hint="cs"/>
-          <w:sz w:val="28"/>
-          <w:szCs w:val="28"/>
-          <w:rtl/>
-          <w:lang w:bidi="fa-IR"/>
-        </w:rPr>
-        <w:lastRenderedPageBreak/>
-        <w:t xml:space="preserve">بالا تر باشد، سرعت پردازشی پردازنده شما نیز بیشتر است و می‌توانند دستورات بیشتری را در </w:t>
+        <w:t xml:space="preserve"> 16 مگا هرتز </w:t>
+      </w:r>
+      <w:r>
+        <w:rPr>
+          <w:rFonts w:cs="B Nazanin" w:hint="cs"/>
+          <w:sz w:val="28"/>
+          <w:szCs w:val="28"/>
+          <w:rtl/>
+          <w:lang w:bidi="fa-IR"/>
+        </w:rPr>
+        <w:t>است</w:t>
+      </w:r>
+      <w:r>
+        <w:rPr>
+          <w:rFonts w:cs="B Nazanin" w:hint="cs"/>
+          <w:sz w:val="28"/>
+          <w:szCs w:val="28"/>
+          <w:rtl/>
+          <w:lang w:bidi="fa-IR"/>
+        </w:rPr>
+        <w:t xml:space="preserve">. هرچه این عدد بالا تر باشد، سرعت پردازشی پردازنده شما نیز بیشتر است و می‌توانند دستورات بیشتری را در </w:t>
       </w:r>
       <w:r>
         <w:rPr>
@@ -1596,7 +2106,7 @@
         <w:bidi/>
         <w:jc w:val="both"/>
         <w:rPr>
-          <w:rFonts w:cs="B Nazanin"/>
+          <w:rFonts w:cs="B Nazanin" w:hint="cs"/>
           <w:sz w:val="40"/>
           <w:szCs w:val="40"/>
           <w:rtl/>
@@ -1611,9 +2121,89 @@
           <w:rtl/>
           <w:lang w:bidi="fa-IR"/>
         </w:rPr>
-        <w:t xml:space="preserve">پین های دیجیتال پین هایی هستند که هم توانایی گرفتن مغادیر 0 و 5 ولت را دارا هستند، و هم توانایی خواندن این مقادیر را دارند. در بخش </w:t>
-      </w:r>
-      <w:commentRangeStart w:id="3"/>
+        <w:t>پین‌</w:t>
+      </w:r>
+      <w:r>
+        <w:rPr>
+          <w:rFonts w:cs="B Nazanin" w:hint="cs"/>
+          <w:sz w:val="28"/>
+          <w:szCs w:val="28"/>
+          <w:rtl/>
+          <w:lang w:bidi="fa-IR"/>
+        </w:rPr>
+        <w:t xml:space="preserve">های دیجیتال پین هایی هستند که </w:t>
+      </w:r>
+      <w:r>
+        <w:rPr>
+          <w:rFonts w:cs="B Nazanin" w:hint="cs"/>
+          <w:sz w:val="28"/>
+          <w:szCs w:val="28"/>
+          <w:rtl/>
+          <w:lang w:bidi="fa-IR"/>
+        </w:rPr>
+        <w:t xml:space="preserve">توانایی </w:t>
+      </w:r>
+      <w:r>
+        <w:rPr>
+          <w:rFonts w:cs="B Nazanin" w:hint="cs"/>
+          <w:sz w:val="28"/>
+          <w:szCs w:val="28"/>
+          <w:rtl/>
+          <w:lang w:bidi="fa-IR"/>
+        </w:rPr>
+        <w:t>تولید و خواندن</w:t>
+      </w:r>
+      <w:r>
+        <w:rPr>
+          <w:rFonts w:cs="B Nazanin" w:hint="cs"/>
+          <w:sz w:val="28"/>
+          <w:szCs w:val="28"/>
+          <w:rtl/>
+          <w:lang w:bidi="fa-IR"/>
+        </w:rPr>
+        <w:t xml:space="preserve"> م</w:t>
+      </w:r>
+      <w:r>
+        <w:rPr>
+          <w:rFonts w:cs="B Nazanin" w:hint="cs"/>
+          <w:sz w:val="28"/>
+          <w:szCs w:val="28"/>
+          <w:rtl/>
+          <w:lang w:bidi="fa-IR"/>
+        </w:rPr>
+        <w:t>ق</w:t>
+      </w:r>
+      <w:r>
+        <w:rPr>
+          <w:rFonts w:cs="B Nazanin" w:hint="cs"/>
+          <w:sz w:val="28"/>
+          <w:szCs w:val="28"/>
+          <w:rtl/>
+          <w:lang w:bidi="fa-IR"/>
+        </w:rPr>
+        <w:t>ادیر 0 و 5 ولت را دار</w:t>
+      </w:r>
+      <w:r>
+        <w:rPr>
+          <w:rFonts w:cs="B Nazanin" w:hint="cs"/>
+          <w:sz w:val="28"/>
+          <w:szCs w:val="28"/>
+          <w:rtl/>
+          <w:lang w:bidi="fa-IR"/>
+        </w:rPr>
+        <w:t>ند</w:t>
+      </w:r>
+      <w:r>
+        <w:rPr>
+          <w:rFonts w:cs="B Nazanin" w:hint="cs"/>
+          <w:sz w:val="28"/>
+          <w:szCs w:val="28"/>
+          <w:rtl/>
+          <w:lang w:bidi="fa-IR"/>
+        </w:rPr>
+        <w:t xml:space="preserve">. در بخش </w:t>
+      </w:r>
+      <w:commentRangeStart w:id="6"/>
       <w:r>
         <w:rPr>
           <w:rFonts w:cs="B Nazanin" w:hint="cs"/>
@@ -1625,14 +2215,14 @@
         </w:rPr>
         <w:t>چشمک</w:t>
       </w:r>
-      <w:commentRangeEnd w:id="3"/>
+      <w:commentRangeEnd w:id="6"/>
       <w:r>
         <w:rPr>
           <w:rStyle w:val="CommentReference"/>
           <w:color w:val="0000FF"/>
           <w:rtl/>
         </w:rPr>
-        <w:commentReference w:id="3"/>
+        <w:commentReference w:id="6"/>
       </w:r>
       <w:r>
         <w:rPr>
@@ -1676,6 +2266,7 @@
         </w:rPr>
         <w:t xml:space="preserve">، درباره‌ی پین های دیجیتال به صورت کامل بحث می‌شود. </w:t>
       </w:r>
+      <w:commentRangeStart w:id="7"/>
       <w:r>
         <w:rPr>
           <w:rFonts w:cs="B Nazanin" w:hint="cs"/>
@@ -1694,7 +2285,17 @@
           <w:rtl/>
           <w:lang w:bidi="fa-IR"/>
         </w:rPr>
-        <w:t xml:space="preserve">ین های </w:t>
+        <w:t>ین‌</w:t>
+      </w:r>
+      <w:r>
+        <w:rPr>
+          <w:rFonts w:cs="B Nazanin" w:hint="cs"/>
+          <w:sz w:val="28"/>
+          <w:szCs w:val="28"/>
+          <w:rtl/>
+          <w:lang w:bidi="fa-IR"/>
+        </w:rPr>
+        <w:t xml:space="preserve">های </w:t>
       </w:r>
       <w:r>
         <w:rPr>
@@ -1705,25 +2306,73 @@
         </w:rPr>
         <w:t>PWM</w:t>
       </w:r>
-      <w:r>
-        <w:rPr>
-          <w:rFonts w:cs="B Nazanin" w:hint="cs"/>
-          <w:sz w:val="28"/>
-          <w:szCs w:val="28"/>
-          <w:rtl/>
-          <w:lang w:bidi="fa-IR"/>
-        </w:rPr>
-        <w:t xml:space="preserve"> نیز پین هایی هستند که می‌توان در آنها با ایجاد </w:t>
-      </w:r>
-      <w:r>
-        <w:rPr>
-          <w:rFonts w:cs="B Nazanin" w:hint="cs"/>
-          <w:sz w:val="28"/>
-          <w:szCs w:val="28"/>
-          <w:rtl/>
-          <w:lang w:bidi="fa-IR"/>
-        </w:rPr>
-        <w:t xml:space="preserve">ولتاژ های 0 و 5 ولت به صورت نوسانی، خروجی هایی تولید کرد که به صورت میانگین ولتاژی بین 0 و 5 ولت را دارا باشند. در بخش </w:t>
+      <w:commentRangeEnd w:id="7"/>
+      <w:r>
+        <w:rPr>
+          <w:rStyle w:val="CommentReference"/>
+          <w:rtl/>
+        </w:rPr>
+        <w:commentReference w:id="7"/>
+      </w:r>
+      <w:r>
+        <w:rPr>
+          <w:rFonts w:cs="B Nazanin" w:hint="cs"/>
+          <w:sz w:val="28"/>
+          <w:szCs w:val="28"/>
+          <w:rtl/>
+          <w:lang w:bidi="fa-IR"/>
+        </w:rPr>
+        <w:t xml:space="preserve"> نیز پین‌</w:t>
+      </w:r>
+      <w:r>
+        <w:rPr>
+          <w:rFonts w:cs="B Nazanin" w:hint="cs"/>
+          <w:sz w:val="28"/>
+          <w:szCs w:val="28"/>
+          <w:rtl/>
+          <w:lang w:bidi="fa-IR"/>
+        </w:rPr>
+        <w:t xml:space="preserve">هایی هستند که می‌توان در آنها با ایجاد </w:t>
+      </w:r>
+      <w:r>
+        <w:rPr>
+          <w:rFonts w:cs="B Nazanin" w:hint="cs"/>
+          <w:sz w:val="28"/>
+          <w:szCs w:val="28"/>
+          <w:rtl/>
+          <w:lang w:bidi="fa-IR"/>
+        </w:rPr>
+        <w:t>ولتاژ‌</w:t>
+      </w:r>
+      <w:r>
+        <w:rPr>
+          <w:rFonts w:cs="B Nazanin" w:hint="cs"/>
+          <w:sz w:val="28"/>
+          <w:szCs w:val="28"/>
+          <w:rtl/>
+          <w:lang w:bidi="fa-IR"/>
+        </w:rPr>
+        <w:t xml:space="preserve">های </w:t>
+      </w:r>
+      <w:r>
+        <w:rPr>
+          <w:rFonts w:cs="B Nazanin" w:hint="cs"/>
+          <w:sz w:val="28"/>
+          <w:szCs w:val="28"/>
+          <w:rtl/>
+          <w:lang w:bidi="fa-IR"/>
+        </w:rPr>
+        <w:t>0 و 5 ولت به صورت نوسانی، خروجی‌</w:t>
+      </w:r>
+      <w:r>
+        <w:rPr>
+          <w:rFonts w:cs="B Nazanin" w:hint="cs"/>
+          <w:sz w:val="28"/>
+          <w:szCs w:val="28"/>
+          <w:rtl/>
+          <w:lang w:bidi="fa-IR"/>
+        </w:rPr>
+        <w:t xml:space="preserve">هایی تولید کرد که به صورت میانگین ولتاژی بین 0 و 5 ولت را دارا باشند. در بخش </w:t>
       </w:r>
       <w:r>
         <w:rPr>
@@ -1736,7 +2385,7 @@
         </w:rPr>
         <w:t>مقدار دهی آنالوگ</w:t>
       </w:r>
-      <w:commentRangeStart w:id="4"/>
+      <w:commentRangeStart w:id="8"/>
       <w:r>
         <w:rPr>
           <w:rFonts w:cs="B Nazanin" w:hint="cs"/>
@@ -1748,14 +2397,14 @@
         </w:rPr>
         <w:t xml:space="preserve"> </w:t>
       </w:r>
-      <w:commentRangeEnd w:id="4"/>
+      <w:commentRangeEnd w:id="8"/>
       <w:r>
         <w:rPr>
           <w:rStyle w:val="CommentReference"/>
           <w:color w:val="0000FF"/>
           <w:rtl/>
         </w:rPr>
-        <w:commentReference w:id="4"/>
+        <w:commentReference w:id="8"/>
       </w:r>
       <w:r>
         <w:rPr>
@@ -1784,7 +2433,26 @@
           <w:rtl/>
           <w:lang w:bidi="fa-IR"/>
         </w:rPr>
-        <w:t xml:space="preserve"> بحث خواهد شد.</w:t>
+        <w:t xml:space="preserve"> </w:t>
+      </w:r>
+      <w:commentRangeStart w:id="9"/>
+      <w:r>
+        <w:rPr>
+          <w:rFonts w:cs="B Nazanin" w:hint="cs"/>
+          <w:sz w:val="28"/>
+          <w:szCs w:val="28"/>
+          <w:rtl/>
+          <w:lang w:bidi="fa-IR"/>
+        </w:rPr>
+        <w:t>بحث خواهد شد.</w:t>
+      </w:r>
+      <w:commentRangeEnd w:id="9"/>
+      <w:r>
+        <w:rPr>
+          <w:rStyle w:val="CommentReference"/>
+          <w:rtl/>
+        </w:rPr>
+        <w:commentReference w:id="9"/>
       </w:r>
     </w:p>
     <w:p>
@@ -1807,7 +2475,17 @@
           <w:rtl/>
           <w:lang w:bidi="fa-IR"/>
         </w:rPr>
-        <w:t>تعداد پین های ورودی خروجی آنالوگ</w:t>
+        <w:t>تعداد پین‌های ورودی-</w:t>
+      </w:r>
+      <w:r>
+        <w:rPr>
+          <w:rFonts w:cs="B Nazanin" w:hint="cs"/>
+          <w:sz w:val="40"/>
+          <w:szCs w:val="40"/>
+          <w:rtl/>
+          <w:lang w:bidi="fa-IR"/>
+        </w:rPr>
+        <w:t>خروجی آنالوگ</w:t>
       </w:r>
     </w:p>
     <w:p>
@@ -1830,7 +2508,66 @@
           <w:rtl/>
           <w:lang w:bidi="fa-IR"/>
         </w:rPr>
-        <w:t xml:space="preserve">پین های ورودی آنالوگ توانایی خواندن مغادیر بین 0 و 5 ولت را دارا می‌باشند. به همین ترتیب پین های خروجی آنالوگ توانایی گرفتن مغادیر بین 0 و 5 ولت را دارند. در قسمت قبل به </w:t>
+        <w:t>پین های ورودی آنالوگ توانایی خوا</w:t>
+      </w:r>
+      <w:r>
+        <w:rPr>
+          <w:rFonts w:cs="B Nazanin" w:hint="cs"/>
+          <w:sz w:val="28"/>
+          <w:szCs w:val="28"/>
+          <w:rtl/>
+          <w:lang w:bidi="fa-IR"/>
+        </w:rPr>
+        <w:t>ندن مقادیر بین 0 و 5 ولت را دارند</w:t>
+      </w:r>
+      <w:r>
+        <w:rPr>
+          <w:rFonts w:cs="B Nazanin" w:hint="cs"/>
+          <w:sz w:val="28"/>
+          <w:szCs w:val="28"/>
+          <w:rtl/>
+          <w:lang w:bidi="fa-IR"/>
+        </w:rPr>
+        <w:t xml:space="preserve">. </w:t>
+      </w:r>
+      <w:commentRangeStart w:id="10"/>
+      <w:r>
+        <w:rPr>
+          <w:rFonts w:cs="B Nazanin" w:hint="cs"/>
+          <w:sz w:val="28"/>
+          <w:szCs w:val="28"/>
+          <w:rtl/>
+          <w:lang w:bidi="fa-IR"/>
+        </w:rPr>
+        <w:t>به همین ترتیب پین‌</w:t>
+      </w:r>
+      <w:r>
+        <w:rPr>
+          <w:rFonts w:cs="B Nazanin" w:hint="cs"/>
+          <w:sz w:val="28"/>
+          <w:szCs w:val="28"/>
+          <w:rtl/>
+          <w:lang w:bidi="fa-IR"/>
+        </w:rPr>
+        <w:t>های خروجی آنالوگ توانایی گرفتن مغادیر بین 0 و 5 ولت را دارند</w:t>
+      </w:r>
+      <w:commentRangeEnd w:id="10"/>
+      <w:r>
+        <w:rPr>
+          <w:rStyle w:val="CommentReference"/>
+          <w:rtl/>
+        </w:rPr>
+        <w:commentReference w:id="10"/>
+      </w:r>
+      <w:r>
+        <w:rPr>
+          <w:rFonts w:cs="B Nazanin" w:hint="cs"/>
+          <w:sz w:val="28"/>
+          <w:szCs w:val="28"/>
+          <w:rtl/>
+          <w:lang w:bidi="fa-IR"/>
+        </w:rPr>
+        <w:t xml:space="preserve">. در قسمت قبل به </w:t>
       </w:r>
       <w:r>
         <w:rPr>
@@ -1869,7 +2606,27 @@
           <w:rtl/>
           <w:lang w:bidi="fa-IR"/>
         </w:rPr>
-        <w:t xml:space="preserve"> که گفتیم با تولید ولتاژ 0 و 5 ولت به صورت نوسانی، خروجی تولید می‌شود که به صورت میانگین بین 0 و 5 ولت است. خروجی های آنالوگ، به صورت مستقیم توانایی تولید ولتاژ بین 0 و 5 ولت را دارند. این کار نیازمند سخت افزار پیچیده تری نسبت به </w:t>
+        <w:t xml:space="preserve"> که گفتیم با تولید ولتاژ 0 و 5 ولت به صورت نوسانی، خروجی تولید می‌شود که به صورت میانگین بین 0 و 5 ولت است. خروجی های آنالوگ، به صورت مستقیم توانایی تولید ولتاژ بین 0 و 5 ولت را دارند. ا</w:t>
+      </w:r>
+      <w:r>
+        <w:rPr>
+          <w:rFonts w:cs="B Nazanin" w:hint="cs"/>
+          <w:sz w:val="28"/>
+          <w:szCs w:val="28"/>
+          <w:rtl/>
+          <w:lang w:bidi="fa-IR"/>
+        </w:rPr>
+        <w:t>ین کار نیازمند سخت افزار پیچیده‌</w:t>
+      </w:r>
+      <w:r>
+        <w:rPr>
+          <w:rFonts w:cs="B Nazanin" w:hint="cs"/>
+          <w:sz w:val="28"/>
+          <w:szCs w:val="28"/>
+          <w:rtl/>
+          <w:lang w:bidi="fa-IR"/>
+        </w:rPr>
+        <w:t xml:space="preserve">تری نسبت به </w:t>
       </w:r>
       <w:r>
         <w:rPr>
@@ -1888,7 +2645,47 @@
           <w:rtl/>
           <w:lang w:bidi="fa-IR"/>
         </w:rPr>
-        <w:t xml:space="preserve"> می‌باشد برای همین در تعداد محدودی از برد ها این خاصیت وجود دارد.</w:t>
+        <w:t xml:space="preserve"> </w:t>
+      </w:r>
+      <w:r>
+        <w:rPr>
+          <w:rFonts w:cs="B Nazanin" w:hint="cs"/>
+          <w:sz w:val="28"/>
+          <w:szCs w:val="28"/>
+          <w:rtl/>
+          <w:lang w:bidi="fa-IR"/>
+        </w:rPr>
+        <w:t>است</w:t>
+      </w:r>
+      <w:r>
+        <w:rPr>
+          <w:rFonts w:cs="B Nazanin" w:hint="cs"/>
+          <w:sz w:val="28"/>
+          <w:szCs w:val="28"/>
+          <w:rtl/>
+          <w:lang w:bidi="fa-IR"/>
+        </w:rPr>
+        <w:t xml:space="preserve"> ب</w:t>
+      </w:r>
+      <w:r>
+        <w:rPr>
+          <w:rFonts w:cs="B Nazanin" w:hint="cs"/>
+          <w:sz w:val="28"/>
+          <w:szCs w:val="28"/>
+          <w:rtl/>
+          <w:lang w:bidi="fa-IR"/>
+        </w:rPr>
+        <w:t>رای همین در تعداد محدودی از بردها این ویژگی</w:t>
+      </w:r>
+      <w:r>
+        <w:rPr>
+          <w:rFonts w:cs="B Nazanin" w:hint="cs"/>
+          <w:sz w:val="28"/>
+          <w:szCs w:val="28"/>
+          <w:rtl/>
+          <w:lang w:bidi="fa-IR"/>
+        </w:rPr>
+        <w:t xml:space="preserve"> وجود دارد.</w:t>
       </w:r>
     </w:p>
     <w:p>
@@ -1934,7 +2731,27 @@
           <w:rtl/>
           <w:lang w:bidi="fa-IR"/>
         </w:rPr>
-        <w:t>ولتاژ ورودی ولتاژی است که باید به برد برای کارکردن به طور مداوم، داده شود. این ولتاژ دارای بازه‌ای می‌باشد که باید</w:t>
+        <w:t xml:space="preserve">ولتاژ ورودی ولتاژی است که باید به برد برای کارکردن به طور مداوم، داده شود. این ولتاژ بازه‌ای </w:t>
+      </w:r>
+      <w:r>
+        <w:rPr>
+          <w:rFonts w:cs="B Nazanin" w:hint="cs"/>
+          <w:sz w:val="28"/>
+          <w:szCs w:val="28"/>
+          <w:rtl/>
+          <w:lang w:bidi="fa-IR"/>
+        </w:rPr>
+        <w:t>دارد</w:t>
+      </w:r>
+      <w:r>
+        <w:rPr>
+          <w:rFonts w:cs="B Nazanin" w:hint="cs"/>
+          <w:sz w:val="28"/>
+          <w:szCs w:val="28"/>
+          <w:rtl/>
+          <w:lang w:bidi="fa-IR"/>
+        </w:rPr>
+        <w:t xml:space="preserve"> که باید</w:t>
       </w:r>
       <w:r>
         <w:rPr>
@@ -2004,7 +2821,47 @@
           <w:rtl/>
           <w:lang w:bidi="fa-IR"/>
         </w:rPr>
-        <w:t>ادیر منطقی برای برد تعریف می‌شود. به طور مثال اگر ولتاژ کاری برد 5 ولت باشد این به این معنی است که مقدار دیجیتالی عدد 1، 5 ولت می‌باشد. در کل برد های الکترونیکی معمولا یا در بازه 0 تا 5 ولت کار می‌کنند و یا اینکه در بازه 0 تا 3.3 ولت</w:t>
+        <w:t xml:space="preserve">ادیر منطقی برای برد تعریف می‌شود. به طور مثال اگر ولتاژ کاری برد 5 ولت باشد این به این معنی است که مقدار دیجیتالی </w:t>
+      </w:r>
+      <w:r>
+        <w:rPr>
+          <w:rFonts w:cs="B Nazanin" w:hint="cs"/>
+          <w:sz w:val="28"/>
+          <w:szCs w:val="28"/>
+          <w:rtl/>
+          <w:lang w:bidi="fa-IR"/>
+        </w:rPr>
+        <w:t>عدد 1، 5 ولت می‌باشد. در کل برد</w:t>
+      </w:r>
+      <w:r>
+        <w:rPr>
+          <w:rFonts w:cs="B Nazanin" w:hint="cs"/>
+          <w:sz w:val="28"/>
+          <w:szCs w:val="28"/>
+          <w:rtl/>
+          <w:lang w:bidi="fa-IR"/>
+        </w:rPr>
+        <w:t xml:space="preserve">های الکترونیکی معمولا یا </w:t>
+      </w:r>
+      <w:r>
+        <w:rPr>
+          <w:rFonts w:cs="B Nazanin" w:hint="cs"/>
+          <w:sz w:val="28"/>
+          <w:szCs w:val="28"/>
+          <w:rtl/>
+          <w:lang w:bidi="fa-IR"/>
+        </w:rPr>
+        <w:t>در بازه 0 تا 5 ولت کار می‌کنند</w:t>
+      </w:r>
+      <w:r>
+        <w:rPr>
+          <w:rFonts w:cs="B Nazanin" w:hint="cs"/>
+          <w:sz w:val="28"/>
+          <w:szCs w:val="28"/>
+          <w:rtl/>
+          <w:lang w:bidi="fa-IR"/>
+        </w:rPr>
+        <w:t xml:space="preserve"> یا در بازه 0 تا 3.3 ولت</w:t>
       </w:r>
       <w:r>
         <w:rPr>
@@ -2098,7 +2955,27 @@
           <w:rtl/>
           <w:lang w:bidi="fa-IR"/>
         </w:rPr>
-        <w:t>‌ی الکتریکی پاک شونده‌ی</w:t>
+        <w:t>‌ی</w:t>
+      </w:r>
+      <w:r>
+        <w:rPr>
+          <w:rFonts w:cs="B Nazanin" w:hint="cs"/>
+          <w:sz w:val="28"/>
+          <w:szCs w:val="28"/>
+          <w:rtl/>
+          <w:lang w:bidi="fa-IR"/>
+        </w:rPr>
+        <w:t xml:space="preserve"> الکتریکی پاک‌</w:t>
+      </w:r>
+      <w:r>
+        <w:rPr>
+          <w:rFonts w:cs="B Nazanin" w:hint="cs"/>
+          <w:sz w:val="28"/>
+          <w:szCs w:val="28"/>
+          <w:rtl/>
+          <w:lang w:bidi="fa-IR"/>
+        </w:rPr>
+        <w:t>شونده‌ی</w:t>
       </w:r>
       <w:r>
         <w:rPr>
@@ -2118,17 +2995,107 @@
           <w:rtl/>
           <w:lang w:bidi="fa-IR"/>
         </w:rPr>
-        <w:t xml:space="preserve">قابل نوشتن مجدد می‌باشد. این به این معناست </w:t>
-      </w:r>
-      <w:r>
-        <w:rPr>
-          <w:rFonts w:cs="B Nazanin" w:hint="cs"/>
-          <w:sz w:val="28"/>
-          <w:szCs w:val="28"/>
-          <w:rtl/>
-          <w:lang w:bidi="fa-IR"/>
-        </w:rPr>
-        <w:t>هم می‌توان دخل حافظه داده ریخت و هم می‌توان از داخل حافظه داده‌ای را پاک کرد</w:t>
+        <w:t xml:space="preserve">قابل نوشتن مجدد </w:t>
+      </w:r>
+      <w:r>
+        <w:rPr>
+          <w:rFonts w:cs="B Nazanin" w:hint="cs"/>
+          <w:sz w:val="28"/>
+          <w:szCs w:val="28"/>
+          <w:rtl/>
+          <w:lang w:bidi="fa-IR"/>
+        </w:rPr>
+        <w:t>است:</w:t>
+      </w:r>
+      <w:r>
+        <w:rPr>
+          <w:rFonts w:cs="B Nazanin" w:hint="cs"/>
+          <w:sz w:val="28"/>
+          <w:szCs w:val="28"/>
+          <w:rtl/>
+          <w:lang w:bidi="fa-IR"/>
+        </w:rPr>
+        <w:t xml:space="preserve"> </w:t>
+      </w:r>
+      <w:r>
+        <w:rPr>
+          <w:rFonts w:cs="B Nazanin" w:hint="cs"/>
+          <w:sz w:val="28"/>
+          <w:szCs w:val="28"/>
+          <w:rtl/>
+          <w:lang w:bidi="fa-IR"/>
+        </w:rPr>
+        <w:t xml:space="preserve">یعنی، </w:t>
+      </w:r>
+      <w:r>
+        <w:rPr>
+          <w:rFonts w:cs="B Nazanin" w:hint="cs"/>
+          <w:sz w:val="28"/>
+          <w:szCs w:val="28"/>
+          <w:rtl/>
+          <w:lang w:bidi="fa-IR"/>
+        </w:rPr>
+        <w:t xml:space="preserve">هم می‌توان </w:t>
+      </w:r>
+      <w:r>
+        <w:rPr>
+          <w:rFonts w:cs="B Nazanin" w:hint="cs"/>
+          <w:sz w:val="28"/>
+          <w:szCs w:val="28"/>
+          <w:rtl/>
+          <w:lang w:bidi="fa-IR"/>
+        </w:rPr>
+        <w:t>به</w:t>
+      </w:r>
+      <w:r>
+        <w:rPr>
+          <w:rFonts w:cs="B Nazanin" w:hint="cs"/>
+          <w:sz w:val="28"/>
+          <w:szCs w:val="28"/>
+          <w:rtl/>
+          <w:lang w:bidi="fa-IR"/>
+        </w:rPr>
+        <w:t xml:space="preserve"> حافظه داده </w:t>
+      </w:r>
+      <w:r>
+        <w:rPr>
+          <w:rFonts w:cs="B Nazanin" w:hint="cs"/>
+          <w:sz w:val="28"/>
+          <w:szCs w:val="28"/>
+          <w:rtl/>
+          <w:lang w:bidi="fa-IR"/>
+        </w:rPr>
+        <w:t>سپرد</w:t>
+      </w:r>
+      <w:r>
+        <w:rPr>
+          <w:rFonts w:cs="B Nazanin" w:hint="cs"/>
+          <w:sz w:val="28"/>
+          <w:szCs w:val="28"/>
+          <w:rtl/>
+          <w:lang w:bidi="fa-IR"/>
+        </w:rPr>
+        <w:t xml:space="preserve"> و هم می‌توان از </w:t>
+      </w:r>
+      <w:r>
+        <w:rPr>
+          <w:rFonts w:cs="B Nazanin" w:hint="cs"/>
+          <w:sz w:val="28"/>
+          <w:szCs w:val="28"/>
+          <w:rtl/>
+          <w:lang w:bidi="fa-IR"/>
+        </w:rPr>
+        <w:t>حافظه داده‌</w:t>
+      </w:r>
+      <w:r>
+        <w:rPr>
+          <w:rFonts w:cs="B Nazanin" w:hint="cs"/>
+          <w:sz w:val="28"/>
+          <w:szCs w:val="28"/>
+          <w:rtl/>
+          <w:lang w:bidi="fa-IR"/>
+        </w:rPr>
+        <w:t xml:space="preserve"> را پاک کرد</w:t>
       </w:r>
       <w:r>
         <w:rPr>
@@ -2158,7 +3125,17 @@
           <w:rtl/>
           <w:lang w:bidi="fa-IR"/>
         </w:rPr>
-        <w:t xml:space="preserve"> اگر برق دستگاه قطع شود، داده های ذخیره شده در این حافظه نابود نمی‌شوند برای </w:t>
+        <w:t xml:space="preserve"> اگر برق دستگاه قطع شود، داده‌</w:t>
+      </w:r>
+      <w:r>
+        <w:rPr>
+          <w:rFonts w:cs="B Nazanin" w:hint="cs"/>
+          <w:sz w:val="28"/>
+          <w:szCs w:val="28"/>
+          <w:rtl/>
+          <w:lang w:bidi="fa-IR"/>
+        </w:rPr>
+        <w:t xml:space="preserve">های ذخیره شده در این حافظه نابود نمی‌شوند برای </w:t>
       </w:r>
       <w:r>
         <w:rPr>
@@ -2218,7 +3195,17 @@
           <w:rtl/>
           <w:lang w:bidi="fa-IR"/>
         </w:rPr>
-        <w:t xml:space="preserve">ذخیره سازی داده </w:t>
+        <w:t>ذخیره‌سازی داده‌</w:t>
+      </w:r>
+      <w:r>
+        <w:rPr>
+          <w:rFonts w:cs="B Nazanin" w:hint="cs"/>
+          <w:sz w:val="28"/>
+          <w:szCs w:val="28"/>
+          <w:rtl/>
+          <w:lang w:bidi="fa-IR"/>
+        </w:rPr>
+        <w:t xml:space="preserve">های مهم استفاده کرد. </w:t>
       </w:r>
       <w:r>
         <w:rPr>
@@ -2229,7 +3216,27 @@
           <w:lang w:bidi="fa-IR"/>
         </w:rPr>
         <w:lastRenderedPageBreak/>
-        <w:t>های مهم استفاده کرد. مشکل این حافظه محدودیت ریختن و پاک کردن آن می‌باشد.</w:t>
+        <w:t xml:space="preserve">مشکل این حافظه محدودیت ریختن و پاک کردن آن </w:t>
+      </w:r>
+      <w:r>
+        <w:rPr>
+          <w:rFonts w:cs="B Nazanin" w:hint="cs"/>
+          <w:sz w:val="28"/>
+          <w:szCs w:val="28"/>
+          <w:rtl/>
+          <w:lang w:bidi="fa-IR"/>
+        </w:rPr>
+        <w:t>است</w:t>
+      </w:r>
+      <w:r>
+        <w:rPr>
+          <w:rFonts w:cs="B Nazanin" w:hint="cs"/>
+          <w:sz w:val="28"/>
+          <w:szCs w:val="28"/>
+          <w:rtl/>
+          <w:lang w:bidi="fa-IR"/>
+        </w:rPr>
+        <w:t>.</w:t>
       </w:r>
       <w:r>
         <w:rPr>
@@ -2248,7 +3255,37 @@
           <w:rtl/>
           <w:lang w:bidi="fa-IR"/>
         </w:rPr>
-        <w:t xml:space="preserve">به صورت میانگین این حافظه ها توانایی صد هزار سیکل ریختن را دارند. به همین دلیل نمی‌توان در داخل این حافظه ها به صورت مداوم داده ریخته شود و بعد جایگزین شود. </w:t>
+        <w:t>به صورت میانگین این حافظه‌</w:t>
+      </w:r>
+      <w:r>
+        <w:rPr>
+          <w:rFonts w:cs="B Nazanin" w:hint="cs"/>
+          <w:sz w:val="28"/>
+          <w:szCs w:val="28"/>
+          <w:rtl/>
+          <w:lang w:bidi="fa-IR"/>
+        </w:rPr>
+        <w:t xml:space="preserve">ها توانایی صد هزار سیکل ریختن را دارند. به همین </w:t>
+      </w:r>
+      <w:r>
+        <w:rPr>
+          <w:rFonts w:cs="B Nazanin" w:hint="cs"/>
+          <w:sz w:val="28"/>
+          <w:szCs w:val="28"/>
+          <w:rtl/>
+          <w:lang w:bidi="fa-IR"/>
+        </w:rPr>
+        <w:t>دلیل نمی‌توان در داخل این حافظه‌</w:t>
+      </w:r>
+      <w:r>
+        <w:rPr>
+          <w:rFonts w:cs="B Nazanin" w:hint="cs"/>
+          <w:sz w:val="28"/>
+          <w:szCs w:val="28"/>
+          <w:rtl/>
+          <w:lang w:bidi="fa-IR"/>
+        </w:rPr>
+        <w:t xml:space="preserve">ها به صورت مداوم داده ریخته شود و بعد جایگزین شود. </w:t>
       </w:r>
       <w:r>
         <w:rPr>
@@ -2311,7 +3348,27 @@
           <w:rtl/>
           <w:lang w:bidi="fa-IR"/>
         </w:rPr>
-        <w:t>حافظه‌ای است که برای نگهداری موقت داده ها برای انجام عملیات های آینده استفاده می‌شود. این حافظه سرعت بسیار زیادی دارد و تا وقتی که برد روشن باشد، داده های داخل این حافظه از دست نخواه</w:t>
+        <w:t>حافظه‌ا</w:t>
+      </w:r>
+      <w:r>
+        <w:rPr>
+          <w:rFonts w:cs="B Nazanin" w:hint="cs"/>
+          <w:sz w:val="28"/>
+          <w:szCs w:val="28"/>
+          <w:rtl/>
+          <w:lang w:bidi="fa-IR"/>
+        </w:rPr>
+        <w:t>ی است که برای نگهداری موقت داده‌</w:t>
+      </w:r>
+      <w:r>
+        <w:rPr>
+          <w:rFonts w:cs="B Nazanin" w:hint="cs"/>
+          <w:sz w:val="28"/>
+          <w:szCs w:val="28"/>
+          <w:rtl/>
+          <w:lang w:bidi="fa-IR"/>
+        </w:rPr>
+        <w:t>ها برای انجام عملیات های آینده استفاده می‌شود. این حافظه سرعت بسیار زیادی دارد و تا وقتی که برد روشن باشد، داده های داخل این حافظه از دست نخواه</w:t>
       </w:r>
       <w:r>
         <w:rPr>
@@ -2351,17 +3408,57 @@
           <w:rtl/>
           <w:lang w:bidi="fa-IR"/>
         </w:rPr>
-        <w:t xml:space="preserve"> ولی بعد از خاموش شدن برد تمامی داده ها پاک می‌شوند.</w:t>
-      </w:r>
-      <w:r>
-        <w:rPr>
-          <w:rFonts w:cs="B Nazanin" w:hint="cs"/>
-          <w:sz w:val="28"/>
-          <w:szCs w:val="28"/>
-          <w:rtl/>
-          <w:lang w:bidi="fa-IR"/>
-        </w:rPr>
-        <w:t xml:space="preserve"> حجم این حافظه بر واحد کیلوبایت در مشخصات هر برد آمده است.</w:t>
+        <w:t xml:space="preserve"> ولی </w:t>
+      </w:r>
+      <w:r>
+        <w:rPr>
+          <w:rFonts w:cs="B Nazanin" w:hint="cs"/>
+          <w:sz w:val="28"/>
+          <w:szCs w:val="28"/>
+          <w:rtl/>
+          <w:lang w:bidi="fa-IR"/>
+        </w:rPr>
+        <w:t>بعد از خاموش شدن برد تمامی داده‌</w:t>
+      </w:r>
+      <w:r>
+        <w:rPr>
+          <w:rFonts w:cs="B Nazanin" w:hint="cs"/>
+          <w:sz w:val="28"/>
+          <w:szCs w:val="28"/>
+          <w:rtl/>
+          <w:lang w:bidi="fa-IR"/>
+        </w:rPr>
+        <w:t>ها پاک می‌شوند.</w:t>
+      </w:r>
+      <w:r>
+        <w:rPr>
+          <w:rFonts w:cs="B Nazanin" w:hint="cs"/>
+          <w:sz w:val="28"/>
+          <w:szCs w:val="28"/>
+          <w:rtl/>
+          <w:lang w:bidi="fa-IR"/>
+        </w:rPr>
+        <w:t xml:space="preserve"> </w:t>
+      </w:r>
+      <w:r>
+        <w:rPr>
+          <w:rFonts w:cs="B Nazanin" w:hint="cs"/>
+          <w:sz w:val="28"/>
+          <w:szCs w:val="28"/>
+          <w:rtl/>
+          <w:lang w:bidi="fa-IR"/>
+        </w:rPr>
+        <w:t xml:space="preserve">این حافظه همان حافظه‌ای‌ است که متغیرهای برنامه در آن ذخیره می‌شوند. </w:t>
+      </w:r>
+      <w:r>
+        <w:rPr>
+          <w:rFonts w:cs="B Nazanin" w:hint="cs"/>
+          <w:sz w:val="28"/>
+          <w:szCs w:val="28"/>
+          <w:rtl/>
+          <w:lang w:bidi="fa-IR"/>
+        </w:rPr>
+        <w:t>حجم این حافظه بر واحد کیلوبایت در مشخصات هر برد آمده است.</w:t>
       </w:r>
     </w:p>
     <w:p>
@@ -2404,9 +3501,19 @@
           <w:rtl/>
           <w:lang w:bidi="fa-IR"/>
         </w:rPr>
-        <w:t xml:space="preserve">دستوراتی که ریزپردازنده باید آن ها را انجام دهد در داخل این حافظه نگهداری می‌شود. در واقع کدی که شما برای برد </w:t>
-      </w:r>
-      <w:commentRangeStart w:id="5"/>
+        <w:t>دستوراتی که ریزپردازنده باید آن</w:t>
+      </w:r>
+      <w:r>
+        <w:rPr>
+          <w:rFonts w:cs="B Nazanin" w:hint="cs"/>
+          <w:sz w:val="28"/>
+          <w:szCs w:val="28"/>
+          <w:rtl/>
+          <w:lang w:bidi="fa-IR"/>
+        </w:rPr>
+        <w:t xml:space="preserve">ها را انجام دهد در داخل این حافظه نگهداری می‌شود. در واقع کدی که شما برای برد </w:t>
+      </w:r>
+      <w:commentRangeStart w:id="11"/>
       <w:r>
         <w:rPr>
           <w:rFonts w:cs="B Nazanin" w:hint="cs"/>
@@ -2417,13 +3524,13 @@
         </w:rPr>
         <w:t>آردینو</w:t>
       </w:r>
-      <w:commentRangeEnd w:id="5"/>
+      <w:commentRangeEnd w:id="11"/>
       <w:r>
         <w:rPr>
           <w:rStyle w:val="CommentReference"/>
           <w:rtl/>
         </w:rPr>
-        <w:commentReference w:id="5"/>
+        <w:commentReference w:id="11"/>
       </w:r>
       <w:r>
         <w:rPr>
@@ -2464,6 +3571,16 @@
           <w:lang w:bidi="fa-IR"/>
         </w:rPr>
         <w:t xml:space="preserve"> </w:t>
+      </w:r>
+      <w:r>
+        <w:rPr>
+          <w:rFonts w:cs="B Nazanin" w:hint="cs"/>
+          <w:sz w:val="28"/>
+          <w:szCs w:val="28"/>
+          <w:rtl/>
+          <w:lang w:bidi="fa-IR"/>
+        </w:rPr>
+        <w:t xml:space="preserve">این حافظه حافظه‌ای دائمی است برای همین با خاموش شدن برد، احتیاجی به آپلود دوباره‌ی برد نیست. </w:t>
       </w:r>
       <w:r>
         <w:rPr>
@@ -2556,27 +3673,117 @@
           <w:rtl/>
           <w:lang w:bidi="fa-IR"/>
         </w:rPr>
-        <w:t xml:space="preserve"> ارتباطی می‌باشد که به وسیله آن می‌توان داده ها را با سرعت و فرمت قابل تغییر </w:t>
-      </w:r>
-      <w:r>
-        <w:rPr>
-          <w:rFonts w:cs="B Nazanin" w:hint="cs"/>
-          <w:sz w:val="28"/>
-          <w:szCs w:val="28"/>
-          <w:rtl/>
-          <w:lang w:bidi="fa-IR"/>
-        </w:rPr>
-        <w:t>ارسال و دریافت کرد. در برد های آردینو از این پروتکل معمولا برای ارتباط با ماژول ها و دستگاه های دیگر، استفاده می‌شود. این قسمت نشان می‌دهد که برد به صورت پیش فرض چه تعدادی از این پین ها را دارد. در بخش</w:t>
-      </w:r>
-      <w:r>
-        <w:rPr>
-          <w:rFonts w:cs="B Nazanin" w:hint="cs"/>
-          <w:sz w:val="28"/>
-          <w:szCs w:val="28"/>
-          <w:rtl/>
-          <w:lang w:bidi="fa-IR"/>
-        </w:rPr>
-        <w:t xml:space="preserve"> های</w:t>
+        <w:t xml:space="preserve"> ارتباطی </w:t>
+      </w:r>
+      <w:r>
+        <w:rPr>
+          <w:rFonts w:cs="B Nazanin" w:hint="cs"/>
+          <w:sz w:val="28"/>
+          <w:szCs w:val="28"/>
+          <w:rtl/>
+          <w:lang w:bidi="fa-IR"/>
+        </w:rPr>
+        <w:t>است</w:t>
+      </w:r>
+      <w:r>
+        <w:rPr>
+          <w:rFonts w:cs="B Nazanin" w:hint="cs"/>
+          <w:sz w:val="28"/>
+          <w:szCs w:val="28"/>
+          <w:rtl/>
+          <w:lang w:bidi="fa-IR"/>
+        </w:rPr>
+        <w:t xml:space="preserve"> که به وسیله آن می‌توان داده‌</w:t>
+      </w:r>
+      <w:r>
+        <w:rPr>
+          <w:rFonts w:cs="B Nazanin" w:hint="cs"/>
+          <w:sz w:val="28"/>
+          <w:szCs w:val="28"/>
+          <w:rtl/>
+          <w:lang w:bidi="fa-IR"/>
+        </w:rPr>
+        <w:t xml:space="preserve">ها را با سرعت و فرمت قابل تغییر </w:t>
+      </w:r>
+      <w:r>
+        <w:rPr>
+          <w:rFonts w:cs="B Nazanin" w:hint="cs"/>
+          <w:sz w:val="28"/>
+          <w:szCs w:val="28"/>
+          <w:rtl/>
+          <w:lang w:bidi="fa-IR"/>
+        </w:rPr>
+        <w:t>ارسال و دریافت کرد. در برد‌</w:t>
+      </w:r>
+      <w:r>
+        <w:rPr>
+          <w:rFonts w:cs="B Nazanin" w:hint="cs"/>
+          <w:sz w:val="28"/>
+          <w:szCs w:val="28"/>
+          <w:rtl/>
+          <w:lang w:bidi="fa-IR"/>
+        </w:rPr>
+        <w:t xml:space="preserve">های آردینو از این پروتکل معمولا برای ارتباط با </w:t>
+      </w:r>
+      <w:r>
+        <w:rPr>
+          <w:rFonts w:cs="B Nazanin" w:hint="cs"/>
+          <w:sz w:val="28"/>
+          <w:szCs w:val="28"/>
+          <w:rtl/>
+          <w:lang w:bidi="fa-IR"/>
+        </w:rPr>
+        <w:t>ماژول‌ها و دستگاه‌</w:t>
+      </w:r>
+      <w:r>
+        <w:rPr>
+          <w:rFonts w:cs="B Nazanin" w:hint="cs"/>
+          <w:sz w:val="28"/>
+          <w:szCs w:val="28"/>
+          <w:rtl/>
+          <w:lang w:bidi="fa-IR"/>
+        </w:rPr>
+        <w:t>های دیگر، استفاده می‌شود. این قسمت نشان می‌دهد که برد به صو</w:t>
+      </w:r>
+      <w:r>
+        <w:rPr>
+          <w:rFonts w:cs="B Nazanin" w:hint="cs"/>
+          <w:sz w:val="28"/>
+          <w:szCs w:val="28"/>
+          <w:rtl/>
+          <w:lang w:bidi="fa-IR"/>
+        </w:rPr>
+        <w:t>رت پیش فرض چه تعدادی از این پین‌</w:t>
+      </w:r>
+      <w:r>
+        <w:rPr>
+          <w:rFonts w:cs="B Nazanin" w:hint="cs"/>
+          <w:sz w:val="28"/>
+          <w:szCs w:val="28"/>
+          <w:rtl/>
+          <w:lang w:bidi="fa-IR"/>
+        </w:rPr>
+        <w:t>ها را دارد. در بخش</w:t>
+      </w:r>
+      <w:r>
+        <w:rPr>
+          <w:rFonts w:cs="B Nazanin" w:hint="cs"/>
+          <w:sz w:val="28"/>
+          <w:szCs w:val="28"/>
+          <w:rtl/>
+          <w:lang w:bidi="fa-IR"/>
+        </w:rPr>
+        <w:t>‌</w:t>
+      </w:r>
+      <w:r>
+        <w:rPr>
+          <w:rFonts w:cs="B Nazanin" w:hint="cs"/>
+          <w:sz w:val="28"/>
+          <w:szCs w:val="28"/>
+          <w:rtl/>
+          <w:lang w:bidi="fa-IR"/>
+        </w:rPr>
+        <w:t>های</w:t>
       </w:r>
       <w:r>
         <w:rPr>
@@ -2607,7 +3814,27 @@
           <w:rtl/>
           <w:lang w:bidi="fa-IR"/>
         </w:rPr>
-        <w:t>به صورت کامل درباره این پروتکل و پروتکل های دیگر بحث خواهد شد.</w:t>
+        <w:t xml:space="preserve">به صورت </w:t>
+      </w:r>
+      <w:r>
+        <w:rPr>
+          <w:rFonts w:cs="B Nazanin" w:hint="cs"/>
+          <w:sz w:val="28"/>
+          <w:szCs w:val="28"/>
+          <w:rtl/>
+          <w:lang w:bidi="fa-IR"/>
+        </w:rPr>
+        <w:t>کامل درباره این پروتکل و پروتکل‌</w:t>
+      </w:r>
+      <w:r>
+        <w:rPr>
+          <w:rFonts w:cs="B Nazanin" w:hint="cs"/>
+          <w:sz w:val="28"/>
+          <w:szCs w:val="28"/>
+          <w:rtl/>
+          <w:lang w:bidi="fa-IR"/>
+        </w:rPr>
+        <w:t>های دیگر بحث خواهد شد.</w:t>
       </w:r>
     </w:p>
     <w:p>
@@ -2654,40 +3881,114 @@
           <w:rtl/>
           <w:lang w:bidi="fa-IR"/>
         </w:rPr>
-        <w:t>آردینو برای بررسی سالم بودن برد ها راه حل بسیار مناسبی پیشنهاد کرده است. برای انجام این راه حل شما ابتدا سوراخی کوچک بر روی بسته بندی برد ایجاد می‌کنید طوری که برد نتواند از داخل بسته بیرون بیاید.</w:t>
-      </w:r>
-      <w:r>
-        <w:rPr>
-          <w:rFonts w:cs="B Nazanin" w:hint="cs"/>
-          <w:sz w:val="28"/>
-          <w:szCs w:val="28"/>
-          <w:rtl/>
-          <w:lang w:bidi="fa-IR"/>
-        </w:rPr>
-        <w:t xml:space="preserve"> سپس سیم اتصال برد را داخل بسته بندی می‌کنید تا به برد متصل شود. سپس انتهای دیگر سیم که </w:t>
-      </w:r>
-      <w:proofErr w:type="spellStart"/>
-      <w:r>
-        <w:rPr>
-          <w:rFonts w:cs="B Nazanin"/>
-          <w:sz w:val="28"/>
-          <w:szCs w:val="28"/>
-          <w:lang w:bidi="fa-IR"/>
-        </w:rPr>
-        <w:t>usb</w:t>
-      </w:r>
-      <w:proofErr w:type="spellEnd"/>
-      <w:r>
-        <w:rPr>
-          <w:rFonts w:cs="B Nazanin" w:hint="cs"/>
-          <w:sz w:val="28"/>
-          <w:szCs w:val="28"/>
-          <w:rtl/>
-          <w:lang w:bidi="fa-IR"/>
-        </w:rPr>
-        <w:t xml:space="preserve"> می‌باشد را به لپ‌تاپ خود وصل می‌کنید. نرم افزار آردینو را از سایت آردینو </w:t>
-      </w:r>
-      <w:commentRangeStart w:id="6"/>
+        <w:t>آردینو برای بررسی سالم بودن برد</w:t>
+      </w:r>
+      <w:r>
+        <w:rPr>
+          <w:rFonts w:cs="B Nazanin" w:hint="cs"/>
+          <w:sz w:val="28"/>
+          <w:szCs w:val="28"/>
+          <w:rtl/>
+          <w:lang w:bidi="fa-IR"/>
+        </w:rPr>
+        <w:t>ها راه حل بسیار مناسبی پیشنهاد کرده است. برای انجام این راه حل شما ابتدا سوراخی کوچک بر روی بسته بندی برد ایجاد می‌کنید طوری که برد نتواند از داخل بسته بیرون بیاید.</w:t>
+      </w:r>
+      <w:r>
+        <w:rPr>
+          <w:rFonts w:cs="B Nazanin" w:hint="cs"/>
+          <w:sz w:val="28"/>
+          <w:szCs w:val="28"/>
+          <w:rtl/>
+          <w:lang w:bidi="fa-IR"/>
+        </w:rPr>
+        <w:t xml:space="preserve"> سپس سیم اتصال برد را داخل بسته بندی می‌کنید تا به برد متصل شود. سپس انتهای دیگر سیم </w:t>
+      </w:r>
+      <w:r>
+        <w:rPr>
+          <w:rFonts w:cs="B Nazanin" w:hint="cs"/>
+          <w:sz w:val="28"/>
+          <w:szCs w:val="28"/>
+          <w:rtl/>
+          <w:lang w:bidi="fa-IR"/>
+        </w:rPr>
+        <w:t xml:space="preserve">را </w:t>
+      </w:r>
+      <w:r>
+        <w:rPr>
+          <w:rFonts w:cs="B Nazanin" w:hint="cs"/>
+          <w:sz w:val="28"/>
+          <w:szCs w:val="28"/>
+          <w:rtl/>
+          <w:lang w:bidi="fa-IR"/>
+        </w:rPr>
+        <w:t xml:space="preserve">که </w:t>
+      </w:r>
+      <w:r>
+        <w:rPr>
+          <w:rFonts w:cs="B Nazanin"/>
+          <w:sz w:val="28"/>
+          <w:szCs w:val="28"/>
+          <w:lang w:bidi="fa-IR"/>
+        </w:rPr>
+        <w:t>USB</w:t>
+      </w:r>
+      <w:r>
+        <w:rPr>
+          <w:rFonts w:cs="B Nazanin" w:hint="cs"/>
+          <w:sz w:val="28"/>
+          <w:szCs w:val="28"/>
+          <w:rtl/>
+          <w:lang w:bidi="fa-IR"/>
+        </w:rPr>
+        <w:t xml:space="preserve"> </w:t>
+      </w:r>
+      <w:r>
+        <w:rPr>
+          <w:rFonts w:cs="B Nazanin" w:hint="cs"/>
+          <w:sz w:val="28"/>
+          <w:szCs w:val="28"/>
+          <w:rtl/>
+          <w:lang w:bidi="fa-IR"/>
+        </w:rPr>
+        <w:t>است</w:t>
+      </w:r>
+      <w:r>
+        <w:rPr>
+          <w:rFonts w:cs="B Nazanin" w:hint="cs"/>
+          <w:sz w:val="28"/>
+          <w:szCs w:val="28"/>
+          <w:rtl/>
+          <w:lang w:bidi="fa-IR"/>
+        </w:rPr>
+        <w:t xml:space="preserve"> به لپ‌تاپ خود وصل می‌کنید. </w:t>
+      </w:r>
+      <w:bookmarkStart w:id="12" w:name="_GoBack"/>
+      <w:bookmarkEnd w:id="12"/>
+    </w:p>
+    <w:p>
+      <w:pPr>
+        <w:bidi/>
+        <w:jc w:val="both"/>
+        <w:rPr>
+          <w:rFonts w:cs="B Nazanin" w:hint="cs"/>
+          <w:sz w:val="28"/>
+          <w:szCs w:val="28"/>
+          <w:rtl/>
+          <w:lang w:bidi="fa-IR"/>
+        </w:rPr>
+      </w:pPr>
+      <w:r>
+        <w:rPr>
+          <w:rFonts w:cs="B Nazanin" w:hint="cs"/>
+          <w:sz w:val="28"/>
+          <w:szCs w:val="28"/>
+          <w:rtl/>
+          <w:lang w:bidi="fa-IR"/>
+        </w:rPr>
+        <w:lastRenderedPageBreak/>
+        <w:t xml:space="preserve">نرم افزار آردینو را از سایت آردینو </w:t>
+      </w:r>
+      <w:commentRangeStart w:id="13"/>
       <w:r>
         <w:rPr>
           <w:rFonts w:cs="B Nazanin" w:hint="cs"/>
@@ -2698,13 +3999,13 @@
         </w:rPr>
         <w:t>دانلود</w:t>
       </w:r>
-      <w:commentRangeEnd w:id="6"/>
+      <w:commentRangeEnd w:id="13"/>
       <w:r>
         <w:rPr>
           <w:rStyle w:val="CommentReference"/>
           <w:rtl/>
         </w:rPr>
-        <w:commentReference w:id="6"/>
+        <w:commentReference w:id="13"/>
       </w:r>
       <w:r>
         <w:rPr>
@@ -2762,7 +4063,16 @@
           <w:szCs w:val="28"/>
           <w:lang w:bidi="fa-IR"/>
         </w:rPr>
-        <w:t>file</w:t>
+        <w:t>F</w:t>
+      </w:r>
+      <w:r>
+        <w:rPr>
+          <w:rFonts w:cs="B Nazanin"/>
+          <w:sz w:val="28"/>
+          <w:szCs w:val="28"/>
+          <w:lang w:bidi="fa-IR"/>
+        </w:rPr>
+        <w:t>ile</w:t>
       </w:r>
       <w:r>
         <w:rPr>
@@ -2780,7 +4090,7 @@
         <w:bidi/>
         <w:jc w:val="center"/>
         <w:rPr>
-          <w:rFonts w:cs="B Nazanin"/>
+          <w:rFonts w:cs="B Nazanin" w:hint="cs"/>
           <w:sz w:val="28"/>
           <w:szCs w:val="28"/>
           <w:rtl/>
@@ -2790,148 +4100,13 @@
       <w:r>
         <w:rPr>
           <w:noProof/>
-        </w:rPr>
-        <w:lastRenderedPageBreak/>
+          <w:lang w:bidi="fa-IR"/>
+        </w:rPr>
         <w:drawing>
           <wp:inline distT="0" distB="0" distL="0" distR="0" wp14:anchorId="7B3555FE" wp14:editId="2C2C894E">
             <wp:extent cx="2983924" cy="3596640"/>
             <wp:effectExtent l="0" t="0" r="6985" b="3810"/>
             <wp:docPr id="1" name="Picture 1"/>
-            <wp:cNvGraphicFramePr>
-              <a:graphicFrameLocks xmlns:a="http://schemas.openxmlformats.org/drawingml/2006/main" noChangeAspect="1"/>
-            </wp:cNvGraphicFramePr>
-            <a:graphic xmlns:a="http://schemas.openxmlformats.org/drawingml/2006/main">
-              <a:graphicData uri="http://schemas.openxmlformats.org/drawingml/2006/picture">
-                <pic:pic xmlns:pic="http://schemas.openxmlformats.org/drawingml/2006/picture">
-                  <pic:nvPicPr>
-                    <pic:cNvPr id="1" name=""/>
-                    <pic:cNvPicPr/>
-                  </pic:nvPicPr>
-                  <pic:blipFill>
-                    <a:blip r:embed="rId10"/>
-                    <a:stretch>
-                      <a:fillRect/>
-                    </a:stretch>
-                  </pic:blipFill>
-                  <pic:spPr>
-                    <a:xfrm>
-                      <a:off x="0" y="0"/>
-                      <a:ext cx="2994919" cy="3609893"/>
-                    </a:xfrm>
-                    <a:prstGeom prst="rect">
-                      <a:avLst/>
-                    </a:prstGeom>
-                  </pic:spPr>
-                </pic:pic>
-              </a:graphicData>
-            </a:graphic>
-          </wp:inline>
-        </w:drawing>
-      </w:r>
-    </w:p>
-    <w:p>
-      <w:pPr>
-        <w:bidi/>
-        <w:ind w:left="720" w:hanging="720"/>
-        <w:jc w:val="both"/>
-        <w:rPr>
-          <w:rFonts w:cs="B Nazanin"/>
-          <w:sz w:val="28"/>
-          <w:szCs w:val="28"/>
-          <w:rtl/>
-          <w:lang w:bidi="fa-IR"/>
-        </w:rPr>
-      </w:pPr>
-      <w:r>
-        <w:rPr>
-          <w:rFonts w:cs="B Nazanin" w:hint="cs"/>
-          <w:sz w:val="28"/>
-          <w:szCs w:val="28"/>
-          <w:rtl/>
-          <w:lang w:bidi="fa-IR"/>
-        </w:rPr>
-        <w:t xml:space="preserve">سپس گزینه </w:t>
-      </w:r>
-      <w:r>
-        <w:rPr>
-          <w:rFonts w:cs="B Nazanin"/>
-          <w:sz w:val="28"/>
-          <w:szCs w:val="28"/>
-          <w:lang w:bidi="fa-IR"/>
-        </w:rPr>
-        <w:t>examples</w:t>
-      </w:r>
-      <w:r>
-        <w:rPr>
-          <w:rFonts w:cs="B Nazanin" w:hint="cs"/>
-          <w:sz w:val="28"/>
-          <w:szCs w:val="28"/>
-          <w:rtl/>
-          <w:lang w:bidi="fa-IR"/>
-        </w:rPr>
-        <w:t xml:space="preserve"> را انتخاب کنید و از درون آن به قسمت </w:t>
-      </w:r>
-      <w:r>
-        <w:rPr>
-          <w:rFonts w:cs="B Nazanin"/>
-          <w:sz w:val="28"/>
-          <w:szCs w:val="28"/>
-          <w:lang w:bidi="fa-IR"/>
-        </w:rPr>
-        <w:t>basic</w:t>
-      </w:r>
-      <w:r>
-        <w:rPr>
-          <w:rFonts w:cs="B Nazanin" w:hint="cs"/>
-          <w:sz w:val="28"/>
-          <w:szCs w:val="28"/>
-          <w:rtl/>
-          <w:lang w:bidi="fa-IR"/>
-        </w:rPr>
-        <w:t xml:space="preserve"> بروید و گزینه </w:t>
-      </w:r>
-      <w:r>
-        <w:rPr>
-          <w:rFonts w:cs="B Nazanin"/>
-          <w:sz w:val="28"/>
-          <w:szCs w:val="28"/>
-          <w:lang w:bidi="fa-IR"/>
-        </w:rPr>
-        <w:t>blink</w:t>
-      </w:r>
-      <w:r>
-        <w:rPr>
-          <w:rFonts w:cs="B Nazanin" w:hint="cs"/>
-          <w:sz w:val="28"/>
-          <w:szCs w:val="28"/>
-          <w:rtl/>
-          <w:lang w:bidi="fa-IR"/>
-        </w:rPr>
-        <w:t xml:space="preserve"> را انتخاب کنید.</w:t>
-      </w:r>
-    </w:p>
-    <w:p>
-      <w:pPr>
-        <w:bidi/>
-        <w:ind w:left="720" w:hanging="720"/>
-        <w:jc w:val="center"/>
-        <w:rPr>
-          <w:rFonts w:cs="B Nazanin"/>
-          <w:sz w:val="28"/>
-          <w:szCs w:val="28"/>
-          <w:rtl/>
-          <w:lang w:bidi="fa-IR"/>
-        </w:rPr>
-      </w:pPr>
-      <w:r>
-        <w:rPr>
-          <w:noProof/>
-        </w:rPr>
-        <w:drawing>
-          <wp:inline distT="0" distB="0" distL="0" distR="0" wp14:anchorId="69AB094F" wp14:editId="5A58F33D">
-            <wp:extent cx="3718560" cy="3737630"/>
-            <wp:effectExtent l="0" t="0" r="0" b="0"/>
-            <wp:docPr id="6" name="Picture 6"/>
             <wp:cNvGraphicFramePr>
               <a:graphicFrameLocks xmlns:a="http://schemas.openxmlformats.org/drawingml/2006/main" noChangeAspect="1"/>
             </wp:cNvGraphicFramePr>
@@ -2951,7 +4126,7 @@
                   <pic:spPr>
                     <a:xfrm>
                       <a:off x="0" y="0"/>
-                      <a:ext cx="3733964" cy="3753113"/>
+                      <a:ext cx="2994919" cy="3609893"/>
                     </a:xfrm>
                     <a:prstGeom prst="rect">
                       <a:avLst/>
@@ -2967,6 +4142,7 @@
     <w:p>
       <w:pPr>
         <w:bidi/>
+        <w:ind w:left="720" w:hanging="720"/>
         <w:jc w:val="both"/>
         <w:rPr>
           <w:rFonts w:cs="B Nazanin"/>
@@ -2984,76 +4160,91 @@
           <w:rtl/>
           <w:lang w:bidi="fa-IR"/>
         </w:rPr>
-        <w:lastRenderedPageBreak/>
-        <w:t xml:space="preserve">حال باید پورت و نوع برد را انتخاب کنید. برای این کار از منو بالا چپ گزینه </w:t>
-      </w:r>
-      <w:r>
-        <w:rPr>
-          <w:rFonts w:cs="B Nazanin"/>
-          <w:sz w:val="28"/>
-          <w:szCs w:val="28"/>
-          <w:lang w:bidi="fa-IR"/>
-        </w:rPr>
-        <w:t>tools</w:t>
-      </w:r>
-      <w:r>
-        <w:rPr>
-          <w:rFonts w:cs="B Nazanin" w:hint="cs"/>
-          <w:sz w:val="28"/>
-          <w:szCs w:val="28"/>
-          <w:rtl/>
-          <w:lang w:bidi="fa-IR"/>
-        </w:rPr>
-        <w:t xml:space="preserve"> را انتخاب کنید و از داخل آن از طریق گزین</w:t>
-      </w:r>
-      <w:r>
-        <w:rPr>
-          <w:rFonts w:cs="B Nazanin" w:hint="cs"/>
-          <w:sz w:val="28"/>
-          <w:szCs w:val="28"/>
-          <w:rtl/>
-          <w:lang w:bidi="fa-IR"/>
-        </w:rPr>
-        <w:t>ه</w:t>
-      </w:r>
-      <w:r>
-        <w:rPr>
-          <w:rFonts w:cs="B Nazanin" w:hint="cs"/>
-          <w:sz w:val="28"/>
-          <w:szCs w:val="28"/>
-          <w:rtl/>
-          <w:lang w:bidi="fa-IR"/>
-        </w:rPr>
-        <w:t xml:space="preserve"> </w:t>
-      </w:r>
-      <w:r>
-        <w:rPr>
-          <w:rFonts w:cs="B Nazanin"/>
-          <w:sz w:val="28"/>
-          <w:szCs w:val="28"/>
-          <w:lang w:bidi="fa-IR"/>
-        </w:rPr>
-        <w:t>board</w:t>
-      </w:r>
-      <w:r>
-        <w:rPr>
-          <w:rFonts w:cs="B Nazanin" w:hint="cs"/>
-          <w:sz w:val="28"/>
-          <w:szCs w:val="28"/>
-          <w:rtl/>
-          <w:lang w:bidi="fa-IR"/>
-        </w:rPr>
-        <w:t xml:space="preserve">، </w:t>
-      </w:r>
-      <w:r>
-        <w:rPr>
-          <w:rFonts w:cs="B Nazanin" w:hint="cs"/>
-          <w:sz w:val="28"/>
-          <w:szCs w:val="28"/>
-          <w:rtl/>
-          <w:lang w:bidi="fa-IR"/>
-        </w:rPr>
-        <w:t>برد مورد نظر خود را انتخاب کنید</w:t>
+        <w:t xml:space="preserve">سپس گزینه </w:t>
+      </w:r>
+      <w:r>
+        <w:rPr>
+          <w:rFonts w:cs="B Nazanin"/>
+          <w:sz w:val="28"/>
+          <w:szCs w:val="28"/>
+          <w:lang w:bidi="fa-IR"/>
+        </w:rPr>
+        <w:t>E</w:t>
+      </w:r>
+      <w:r>
+        <w:rPr>
+          <w:rFonts w:cs="B Nazanin"/>
+          <w:sz w:val="28"/>
+          <w:szCs w:val="28"/>
+          <w:lang w:bidi="fa-IR"/>
+        </w:rPr>
+        <w:t>xamples</w:t>
+      </w:r>
+      <w:r>
+        <w:rPr>
+          <w:rFonts w:cs="B Nazanin" w:hint="cs"/>
+          <w:sz w:val="28"/>
+          <w:szCs w:val="28"/>
+          <w:rtl/>
+          <w:lang w:bidi="fa-IR"/>
+        </w:rPr>
+        <w:t xml:space="preserve"> را انتخاب کنید و از درون آن به قسمت </w:t>
+      </w:r>
+      <w:r>
+        <w:rPr>
+          <w:rFonts w:cs="B Nazanin"/>
+          <w:sz w:val="28"/>
+          <w:szCs w:val="28"/>
+          <w:lang w:bidi="fa-IR"/>
+        </w:rPr>
+        <w:t>B</w:t>
+      </w:r>
+      <w:r>
+        <w:rPr>
+          <w:rFonts w:cs="B Nazanin"/>
+          <w:sz w:val="28"/>
+          <w:szCs w:val="28"/>
+          <w:lang w:bidi="fa-IR"/>
+        </w:rPr>
+        <w:t>asic</w:t>
+      </w:r>
+      <w:r>
+        <w:rPr>
+          <w:rFonts w:cs="B Nazanin" w:hint="cs"/>
+          <w:sz w:val="28"/>
+          <w:szCs w:val="28"/>
+          <w:rtl/>
+          <w:lang w:bidi="fa-IR"/>
+        </w:rPr>
+        <w:t xml:space="preserve"> بروید و گزینه </w:t>
+      </w:r>
+      <w:r>
+        <w:rPr>
+          <w:rFonts w:cs="B Nazanin"/>
+          <w:sz w:val="28"/>
+          <w:szCs w:val="28"/>
+          <w:lang w:bidi="fa-IR"/>
+        </w:rPr>
+        <w:t>B</w:t>
+      </w:r>
+      <w:r>
+        <w:rPr>
+          <w:rFonts w:cs="B Nazanin"/>
+          <w:sz w:val="28"/>
+          <w:szCs w:val="28"/>
+          <w:lang w:bidi="fa-IR"/>
+        </w:rPr>
+        <w:t>link</w:t>
+      </w:r>
+      <w:r>
+        <w:rPr>
+          <w:rFonts w:cs="B Nazanin" w:hint="cs"/>
+          <w:sz w:val="28"/>
+          <w:szCs w:val="28"/>
+          <w:rtl/>
+          <w:lang w:bidi="fa-IR"/>
+        </w:rPr>
+        <w:t xml:space="preserve"> را انتخاب کنید.</w:t>
       </w:r>
     </w:p>
     <w:p>
@@ -3062,7 +4253,7 @@
         <w:ind w:left="720" w:hanging="720"/>
         <w:jc w:val="center"/>
         <w:rPr>
-          <w:rFonts w:cs="B Nazanin"/>
+          <w:rFonts w:cs="B Nazanin" w:hint="cs"/>
           <w:sz w:val="28"/>
           <w:szCs w:val="28"/>
           <w:rtl/>
@@ -3072,12 +4263,14 @@
       <w:r>
         <w:rPr>
           <w:noProof/>
-        </w:rPr>
+          <w:lang w:bidi="fa-IR"/>
+        </w:rPr>
+        <w:lastRenderedPageBreak/>
         <w:drawing>
-          <wp:inline distT="0" distB="0" distL="0" distR="0" wp14:anchorId="2494D7BF" wp14:editId="6FEDF0ED">
-            <wp:extent cx="4076700" cy="4887685"/>
-            <wp:effectExtent l="0" t="0" r="0" b="8255"/>
-            <wp:docPr id="4" name="Picture 4"/>
+          <wp:inline distT="0" distB="0" distL="0" distR="0" wp14:anchorId="69AB094F" wp14:editId="5A58F33D">
+            <wp:extent cx="3718560" cy="3737630"/>
+            <wp:effectExtent l="0" t="0" r="0" b="0"/>
+            <wp:docPr id="6" name="Picture 6"/>
             <wp:cNvGraphicFramePr>
               <a:graphicFrameLocks xmlns:a="http://schemas.openxmlformats.org/drawingml/2006/main" noChangeAspect="1"/>
             </wp:cNvGraphicFramePr>
@@ -3097,7 +4290,7 @@
                   <pic:spPr>
                     <a:xfrm>
                       <a:off x="0" y="0"/>
-                      <a:ext cx="4087282" cy="4900372"/>
+                      <a:ext cx="3733964" cy="3753113"/>
                     </a:xfrm>
                     <a:prstGeom prst="rect">
                       <a:avLst/>
@@ -3115,7 +4308,7 @@
         <w:bidi/>
         <w:jc w:val="both"/>
         <w:rPr>
-          <w:rFonts w:cs="B Nazanin"/>
+          <w:rFonts w:cs="B Nazanin" w:hint="cs"/>
           <w:sz w:val="28"/>
           <w:szCs w:val="28"/>
           <w:rtl/>
@@ -3130,70 +4323,99 @@
           <w:rtl/>
           <w:lang w:bidi="fa-IR"/>
         </w:rPr>
-        <w:t xml:space="preserve">. سپس از طریق منو بالا چپ گزینه </w:t>
-      </w:r>
-      <w:r>
-        <w:rPr>
-          <w:rFonts w:cs="B Nazanin"/>
-          <w:sz w:val="28"/>
-          <w:szCs w:val="28"/>
-          <w:lang w:bidi="fa-IR"/>
-        </w:rPr>
-        <w:t>tools</w:t>
-      </w:r>
-      <w:r>
-        <w:rPr>
-          <w:rFonts w:cs="B Nazanin" w:hint="cs"/>
-          <w:sz w:val="28"/>
-          <w:szCs w:val="28"/>
-          <w:rtl/>
-          <w:lang w:bidi="fa-IR"/>
-        </w:rPr>
-        <w:t xml:space="preserve"> را</w:t>
-      </w:r>
-      <w:r>
-        <w:rPr>
-          <w:rFonts w:cs="B Nazanin" w:hint="cs"/>
-          <w:sz w:val="28"/>
-          <w:szCs w:val="28"/>
-          <w:rtl/>
-          <w:lang w:bidi="fa-IR"/>
-        </w:rPr>
-        <w:t xml:space="preserve"> دوباره</w:t>
-      </w:r>
-      <w:r>
-        <w:rPr>
-          <w:rFonts w:cs="B Nazanin" w:hint="cs"/>
-          <w:sz w:val="28"/>
-          <w:szCs w:val="28"/>
-          <w:rtl/>
-          <w:lang w:bidi="fa-IR"/>
-        </w:rPr>
-        <w:t xml:space="preserve"> انتخاب کنید و از داخل آن وارد بخش </w:t>
-      </w:r>
-      <w:r>
-        <w:rPr>
-          <w:rFonts w:cs="B Nazanin"/>
-          <w:sz w:val="28"/>
-          <w:szCs w:val="28"/>
-          <w:lang w:bidi="fa-IR"/>
-        </w:rPr>
-        <w:t>port</w:t>
-      </w:r>
-      <w:r>
-        <w:rPr>
-          <w:rFonts w:cs="B Nazanin" w:hint="cs"/>
-          <w:sz w:val="28"/>
-          <w:szCs w:val="28"/>
-          <w:rtl/>
-          <w:lang w:bidi="fa-IR"/>
-        </w:rPr>
-        <w:t xml:space="preserve"> شوید و پورتی را که فعال است انتخاب کنید. پورت فعال به صورت پر رنگ نمایش داده می‌شود.</w:t>
+        <w:t xml:space="preserve">حال باید پورت و نوع برد را انتخاب کنید. برای این کار از منو بالا چپ گزینه </w:t>
+      </w:r>
+      <w:r>
+        <w:rPr>
+          <w:rFonts w:cs="B Nazanin"/>
+          <w:sz w:val="28"/>
+          <w:szCs w:val="28"/>
+          <w:lang w:bidi="fa-IR"/>
+        </w:rPr>
+        <w:t>T</w:t>
+      </w:r>
+      <w:r>
+        <w:rPr>
+          <w:rFonts w:cs="B Nazanin"/>
+          <w:sz w:val="28"/>
+          <w:szCs w:val="28"/>
+          <w:lang w:bidi="fa-IR"/>
+        </w:rPr>
+        <w:t>ools</w:t>
+      </w:r>
+      <w:r>
+        <w:rPr>
+          <w:rFonts w:cs="B Nazanin" w:hint="cs"/>
+          <w:sz w:val="28"/>
+          <w:szCs w:val="28"/>
+          <w:rtl/>
+          <w:lang w:bidi="fa-IR"/>
+        </w:rPr>
+        <w:t xml:space="preserve"> را انتخاب کنید و از داخل آن از طریق گزین</w:t>
+      </w:r>
+      <w:r>
+        <w:rPr>
+          <w:rFonts w:cs="B Nazanin" w:hint="cs"/>
+          <w:sz w:val="28"/>
+          <w:szCs w:val="28"/>
+          <w:rtl/>
+          <w:lang w:bidi="fa-IR"/>
+        </w:rPr>
+        <w:t>ه</w:t>
+      </w:r>
+      <w:r>
+        <w:rPr>
+          <w:rFonts w:cs="B Nazanin" w:hint="cs"/>
+          <w:sz w:val="28"/>
+          <w:szCs w:val="28"/>
+          <w:rtl/>
+          <w:lang w:bidi="fa-IR"/>
+        </w:rPr>
+        <w:t xml:space="preserve"> </w:t>
+      </w:r>
+      <w:r>
+        <w:rPr>
+          <w:rFonts w:cs="B Nazanin"/>
+          <w:sz w:val="28"/>
+          <w:szCs w:val="28"/>
+          <w:lang w:bidi="fa-IR"/>
+        </w:rPr>
+        <w:t>B</w:t>
+      </w:r>
+      <w:r>
+        <w:rPr>
+          <w:rFonts w:cs="B Nazanin"/>
+          <w:sz w:val="28"/>
+          <w:szCs w:val="28"/>
+          <w:lang w:bidi="fa-IR"/>
+        </w:rPr>
+        <w:t>oard</w:t>
+      </w:r>
+      <w:r>
+        <w:rPr>
+          <w:rFonts w:cs="B Nazanin" w:hint="cs"/>
+          <w:sz w:val="28"/>
+          <w:szCs w:val="28"/>
+          <w:rtl/>
+          <w:lang w:bidi="fa-IR"/>
+        </w:rPr>
+        <w:t xml:space="preserve">، </w:t>
+      </w:r>
+      <w:r>
+        <w:rPr>
+          <w:rFonts w:cs="B Nazanin" w:hint="cs"/>
+          <w:sz w:val="28"/>
+          <w:szCs w:val="28"/>
+          <w:rtl/>
+          <w:lang w:bidi="fa-IR"/>
+        </w:rPr>
+        <w:t>برد مورد نظر خود را انتخاب کنید</w:t>
       </w:r>
     </w:p>
     <w:p>
       <w:pPr>
         <w:bidi/>
+        <w:ind w:left="720" w:hanging="720"/>
         <w:jc w:val="center"/>
         <w:rPr>
           <w:rFonts w:cs="B Nazanin"/>
@@ -3206,13 +4428,14 @@
       <w:r>
         <w:rPr>
           <w:noProof/>
+          <w:lang w:bidi="fa-IR"/>
         </w:rPr>
         <w:lastRenderedPageBreak/>
         <w:drawing>
-          <wp:inline distT="0" distB="0" distL="0" distR="0" wp14:anchorId="6C0742D9" wp14:editId="2C1D8257">
-            <wp:extent cx="3901492" cy="3931920"/>
-            <wp:effectExtent l="0" t="0" r="3810" b="0"/>
-            <wp:docPr id="5" name="Picture 5"/>
+          <wp:inline distT="0" distB="0" distL="0" distR="0" wp14:anchorId="2494D7BF" wp14:editId="6FEDF0ED">
+            <wp:extent cx="4076700" cy="4887685"/>
+            <wp:effectExtent l="0" t="0" r="0" b="8255"/>
+            <wp:docPr id="4" name="Picture 4"/>
             <wp:cNvGraphicFramePr>
               <a:graphicFrameLocks xmlns:a="http://schemas.openxmlformats.org/drawingml/2006/main" noChangeAspect="1"/>
             </wp:cNvGraphicFramePr>
@@ -3232,7 +4455,7 @@
                   <pic:spPr>
                     <a:xfrm>
                       <a:off x="0" y="0"/>
-                      <a:ext cx="3912333" cy="3942846"/>
+                      <a:ext cx="4087282" cy="4900372"/>
                     </a:xfrm>
                     <a:prstGeom prst="rect">
                       <a:avLst/>
@@ -3248,22 +4471,106 @@
     <w:p>
       <w:pPr>
         <w:bidi/>
-        <w:ind w:left="720" w:hanging="720"/>
-        <w:jc w:val="center"/>
-        <w:rPr>
-          <w:rFonts w:cs="B Nazanin"/>
+        <w:jc w:val="both"/>
+        <w:rPr>
+          <w:rFonts w:cs="B Nazanin" w:hint="cs"/>
           <w:sz w:val="28"/>
           <w:szCs w:val="28"/>
           <w:rtl/>
           <w:lang w:bidi="fa-IR"/>
         </w:rPr>
       </w:pPr>
+      <w:r>
+        <w:rPr>
+          <w:rFonts w:cs="B Nazanin" w:hint="cs"/>
+          <w:sz w:val="28"/>
+          <w:szCs w:val="28"/>
+          <w:rtl/>
+          <w:lang w:bidi="fa-IR"/>
+        </w:rPr>
+        <w:t xml:space="preserve">سپس از طریق منو بالا چپ گزینه </w:t>
+      </w:r>
+      <w:r>
+        <w:rPr>
+          <w:rFonts w:cs="B Nazanin"/>
+          <w:sz w:val="28"/>
+          <w:szCs w:val="28"/>
+          <w:lang w:bidi="fa-IR"/>
+        </w:rPr>
+        <w:t>T</w:t>
+      </w:r>
+      <w:r>
+        <w:rPr>
+          <w:rFonts w:cs="B Nazanin"/>
+          <w:sz w:val="28"/>
+          <w:szCs w:val="28"/>
+          <w:lang w:bidi="fa-IR"/>
+        </w:rPr>
+        <w:t>ools</w:t>
+      </w:r>
+      <w:r>
+        <w:rPr>
+          <w:rFonts w:cs="B Nazanin" w:hint="cs"/>
+          <w:sz w:val="28"/>
+          <w:szCs w:val="28"/>
+          <w:rtl/>
+          <w:lang w:bidi="fa-IR"/>
+        </w:rPr>
+        <w:t xml:space="preserve"> را</w:t>
+      </w:r>
+      <w:r>
+        <w:rPr>
+          <w:rFonts w:cs="B Nazanin" w:hint="cs"/>
+          <w:sz w:val="28"/>
+          <w:szCs w:val="28"/>
+          <w:rtl/>
+          <w:lang w:bidi="fa-IR"/>
+        </w:rPr>
+        <w:t xml:space="preserve"> دوباره</w:t>
+      </w:r>
+      <w:r>
+        <w:rPr>
+          <w:rFonts w:cs="B Nazanin" w:hint="cs"/>
+          <w:sz w:val="28"/>
+          <w:szCs w:val="28"/>
+          <w:rtl/>
+          <w:lang w:bidi="fa-IR"/>
+        </w:rPr>
+        <w:t xml:space="preserve"> انتخاب کنید و از داخل آن وارد بخش </w:t>
+      </w:r>
+      <w:r>
+        <w:rPr>
+          <w:rFonts w:cs="B Nazanin"/>
+          <w:sz w:val="28"/>
+          <w:szCs w:val="28"/>
+          <w:lang w:bidi="fa-IR"/>
+        </w:rPr>
+        <w:t>P</w:t>
+      </w:r>
+      <w:r>
+        <w:rPr>
+          <w:rFonts w:cs="B Nazanin"/>
+          <w:sz w:val="28"/>
+          <w:szCs w:val="28"/>
+          <w:lang w:bidi="fa-IR"/>
+        </w:rPr>
+        <w:t>ort</w:t>
+      </w:r>
+      <w:r>
+        <w:rPr>
+          <w:rFonts w:cs="B Nazanin" w:hint="cs"/>
+          <w:sz w:val="28"/>
+          <w:szCs w:val="28"/>
+          <w:rtl/>
+          <w:lang w:bidi="fa-IR"/>
+        </w:rPr>
+        <w:t xml:space="preserve"> شوید و پورتی را که فعال است انتخاب کنید. پورت فعال به صورت پر رنگ نمایش داده می‌شود.</w:t>
+      </w:r>
     </w:p>
     <w:p>
       <w:pPr>
         <w:bidi/>
-        <w:ind w:left="720" w:hanging="720"/>
-        <w:jc w:val="both"/>
+        <w:jc w:val="center"/>
         <w:rPr>
           <w:rFonts w:cs="B Nazanin"/>
           <w:sz w:val="28"/>
@@ -3274,77 +4581,15 @@
       </w:pPr>
       <w:r>
         <w:rPr>
-          <w:rFonts w:cs="B Nazanin" w:hint="cs"/>
-          <w:sz w:val="28"/>
-          <w:szCs w:val="28"/>
-          <w:rtl/>
-          <w:lang w:bidi="fa-IR"/>
-        </w:rPr>
-        <w:t xml:space="preserve">بعد از انجام این کار، از سمت چپ بالا گزینه </w:t>
-      </w:r>
-      <w:r>
-        <w:rPr>
-          <w:rFonts w:cs="B Nazanin"/>
-          <w:sz w:val="28"/>
-          <w:szCs w:val="28"/>
-          <w:lang w:bidi="fa-IR"/>
-        </w:rPr>
-        <w:t>upload</w:t>
-      </w:r>
-      <w:r>
-        <w:rPr>
-          <w:rFonts w:cs="B Nazanin" w:hint="cs"/>
-          <w:sz w:val="28"/>
-          <w:szCs w:val="28"/>
-          <w:rtl/>
-          <w:lang w:bidi="fa-IR"/>
-        </w:rPr>
-        <w:t xml:space="preserve"> را انتخاب کنید و برنامه را </w:t>
-      </w:r>
-      <w:r>
-        <w:rPr>
-          <w:rFonts w:cs="B Nazanin" w:hint="cs"/>
-          <w:sz w:val="28"/>
-          <w:szCs w:val="28"/>
-          <w:rtl/>
-          <w:lang w:bidi="fa-IR"/>
-        </w:rPr>
-        <w:t>در برد بارگزاری کنید</w:t>
-      </w:r>
-      <w:r>
-        <w:rPr>
-          <w:rFonts w:cs="B Nazanin" w:hint="cs"/>
-          <w:sz w:val="28"/>
-          <w:szCs w:val="28"/>
-          <w:rtl/>
-          <w:lang w:bidi="fa-IR"/>
-        </w:rPr>
-        <w:t>.</w:t>
-      </w:r>
-    </w:p>
-    <w:p>
-      <w:pPr>
-        <w:bidi/>
-        <w:ind w:left="720" w:hanging="720"/>
-        <w:jc w:val="center"/>
-        <w:rPr>
-          <w:rFonts w:cs="B Nazanin"/>
-          <w:sz w:val="28"/>
-          <w:szCs w:val="28"/>
-          <w:rtl/>
-          <w:lang w:bidi="fa-IR"/>
-        </w:rPr>
-      </w:pPr>
-      <w:r>
-        <w:rPr>
           <w:noProof/>
+          <w:lang w:bidi="fa-IR"/>
         </w:rPr>
         <w:lastRenderedPageBreak/>
         <w:drawing>
-          <wp:inline distT="0" distB="0" distL="0" distR="0" wp14:anchorId="07B9F3CC" wp14:editId="1AA66560">
-            <wp:extent cx="3596640" cy="3629302"/>
-            <wp:effectExtent l="0" t="0" r="3810" b="9525"/>
-            <wp:docPr id="3" name="Picture 3"/>
+          <wp:inline distT="0" distB="0" distL="0" distR="0" wp14:anchorId="6C0742D9" wp14:editId="2C1D8257">
+            <wp:extent cx="3901492" cy="3931920"/>
+            <wp:effectExtent l="0" t="0" r="3810" b="0"/>
+            <wp:docPr id="5" name="Picture 5"/>
             <wp:cNvGraphicFramePr>
               <a:graphicFrameLocks xmlns:a="http://schemas.openxmlformats.org/drawingml/2006/main" noChangeAspect="1"/>
             </wp:cNvGraphicFramePr>
@@ -3364,7 +4609,7 @@
                   <pic:spPr>
                     <a:xfrm>
                       <a:off x="0" y="0"/>
-                      <a:ext cx="3610650" cy="3643439"/>
+                      <a:ext cx="3912333" cy="3942846"/>
                     </a:xfrm>
                     <a:prstGeom prst="rect">
                       <a:avLst/>
@@ -3380,7 +4625,8 @@
     <w:p>
       <w:pPr>
         <w:bidi/>
-        <w:jc w:val="both"/>
+        <w:ind w:left="720" w:hanging="720"/>
+        <w:jc w:val="center"/>
         <w:rPr>
           <w:rFonts w:cs="B Nazanin"/>
           <w:sz w:val="28"/>
@@ -3389,59 +4635,103 @@
           <w:lang w:bidi="fa-IR"/>
         </w:rPr>
       </w:pPr>
-      <w:r>
-        <w:rPr>
-          <w:rFonts w:cs="B Nazanin" w:hint="cs"/>
-          <w:sz w:val="28"/>
-          <w:szCs w:val="28"/>
-          <w:rtl/>
-          <w:lang w:bidi="fa-IR"/>
-        </w:rPr>
-        <w:t>به هنگام بارگزاری کد بر روی برد</w:t>
-      </w:r>
-      <w:r>
-        <w:rPr>
-          <w:rFonts w:cs="B Nazanin" w:hint="cs"/>
-          <w:sz w:val="28"/>
-          <w:szCs w:val="28"/>
-          <w:rtl/>
-          <w:lang w:bidi="fa-IR"/>
-        </w:rPr>
-        <w:t>،</w:t>
-      </w:r>
-      <w:r>
-        <w:rPr>
-          <w:rFonts w:cs="B Nazanin" w:hint="cs"/>
-          <w:sz w:val="28"/>
-          <w:szCs w:val="28"/>
-          <w:rtl/>
-          <w:lang w:bidi="fa-IR"/>
-        </w:rPr>
-        <w:t xml:space="preserve"> به چراغ های روی برد توجه کنید که روشن خاموش شوند. بعد از گرفتن پیام </w:t>
-      </w:r>
-      <w:r>
-        <w:rPr>
-          <w:rFonts w:cs="B Nazanin"/>
-          <w:sz w:val="28"/>
-          <w:szCs w:val="28"/>
-          <w:lang w:bidi="fa-IR"/>
-        </w:rPr>
-        <w:t>Done uploading</w:t>
-      </w:r>
-      <w:r>
-        <w:rPr>
-          <w:rFonts w:cs="B Nazanin" w:hint="cs"/>
-          <w:sz w:val="28"/>
-          <w:szCs w:val="28"/>
-          <w:rtl/>
-          <w:lang w:bidi="fa-IR"/>
-        </w:rPr>
-        <w:t xml:space="preserve"> به برد توجه کنید.</w:t>
-      </w:r>
     </w:p>
     <w:p>
       <w:pPr>
         <w:bidi/>
+        <w:ind w:left="720" w:hanging="720"/>
+        <w:jc w:val="both"/>
+        <w:rPr>
+          <w:rFonts w:cs="B Nazanin"/>
+          <w:sz w:val="28"/>
+          <w:szCs w:val="28"/>
+          <w:rtl/>
+          <w:lang w:bidi="fa-IR"/>
+        </w:rPr>
+      </w:pPr>
+      <w:r>
+        <w:rPr>
+          <w:rFonts w:cs="B Nazanin" w:hint="cs"/>
+          <w:sz w:val="28"/>
+          <w:szCs w:val="28"/>
+          <w:rtl/>
+          <w:lang w:bidi="fa-IR"/>
+        </w:rPr>
+        <w:t xml:space="preserve">بعد از انجام این کار، از سمت چپ بالا گزینه </w:t>
+      </w:r>
+      <w:r>
+        <w:rPr>
+          <w:rFonts w:cs="B Nazanin"/>
+          <w:sz w:val="28"/>
+          <w:szCs w:val="28"/>
+          <w:lang w:bidi="fa-IR"/>
+        </w:rPr>
+        <w:t>U</w:t>
+      </w:r>
+      <w:r>
+        <w:rPr>
+          <w:rFonts w:cs="B Nazanin"/>
+          <w:sz w:val="28"/>
+          <w:szCs w:val="28"/>
+          <w:lang w:bidi="fa-IR"/>
+        </w:rPr>
+        <w:t>pload</w:t>
+      </w:r>
+      <w:r>
+        <w:rPr>
+          <w:rFonts w:cs="B Nazanin" w:hint="cs"/>
+          <w:sz w:val="28"/>
+          <w:szCs w:val="28"/>
+          <w:rtl/>
+          <w:lang w:bidi="fa-IR"/>
+        </w:rPr>
+        <w:t xml:space="preserve"> را انتخاب کنید و برنامه را </w:t>
+      </w:r>
+      <w:r>
+        <w:rPr>
+          <w:rFonts w:cs="B Nazanin" w:hint="cs"/>
+          <w:sz w:val="28"/>
+          <w:szCs w:val="28"/>
+          <w:rtl/>
+          <w:lang w:bidi="fa-IR"/>
+        </w:rPr>
+        <w:t xml:space="preserve">در </w:t>
+      </w:r>
+      <w:r>
+        <w:rPr>
+          <w:rFonts w:cs="B Nazanin" w:hint="cs"/>
+          <w:sz w:val="28"/>
+          <w:szCs w:val="28"/>
+          <w:rtl/>
+          <w:lang w:bidi="fa-IR"/>
+        </w:rPr>
+        <w:t>برد بارگذ</w:t>
+      </w:r>
+      <w:r>
+        <w:rPr>
+          <w:rFonts w:cs="B Nazanin" w:hint="cs"/>
+          <w:sz w:val="28"/>
+          <w:szCs w:val="28"/>
+          <w:rtl/>
+          <w:lang w:bidi="fa-IR"/>
+        </w:rPr>
+        <w:t>اری کنید</w:t>
+      </w:r>
+      <w:r>
+        <w:rPr>
+          <w:rFonts w:cs="B Nazanin" w:hint="cs"/>
+          <w:sz w:val="28"/>
+          <w:szCs w:val="28"/>
+          <w:rtl/>
+          <w:lang w:bidi="fa-IR"/>
+        </w:rPr>
+        <w:t>.</w:t>
+      </w:r>
+    </w:p>
+    <w:p>
+      <w:pPr>
+        <w:bidi/>
+        <w:ind w:left="720" w:hanging="720"/>
         <w:jc w:val="center"/>
         <w:rPr>
           <w:rFonts w:cs="B Nazanin"/>
@@ -3454,13 +4744,14 @@
       <w:r>
         <w:rPr>
           <w:noProof/>
+          <w:lang w:bidi="fa-IR"/>
         </w:rPr>
         <w:lastRenderedPageBreak/>
         <w:drawing>
-          <wp:inline distT="0" distB="0" distL="0" distR="0" wp14:anchorId="2058A65C" wp14:editId="398FB67F">
-            <wp:extent cx="4029773" cy="4076700"/>
-            <wp:effectExtent l="0" t="0" r="8890" b="0"/>
-            <wp:docPr id="7" name="Picture 7"/>
+          <wp:inline distT="0" distB="0" distL="0" distR="0" wp14:anchorId="07B9F3CC" wp14:editId="1AA66560">
+            <wp:extent cx="3596640" cy="3629302"/>
+            <wp:effectExtent l="0" t="0" r="3810" b="9525"/>
+            <wp:docPr id="3" name="Picture 3"/>
             <wp:cNvGraphicFramePr>
               <a:graphicFrameLocks xmlns:a="http://schemas.openxmlformats.org/drawingml/2006/main" noChangeAspect="1"/>
             </wp:cNvGraphicFramePr>
@@ -3480,6 +4771,153 @@
                   <pic:spPr>
                     <a:xfrm>
                       <a:off x="0" y="0"/>
+                      <a:ext cx="3610650" cy="3643439"/>
+                    </a:xfrm>
+                    <a:prstGeom prst="rect">
+                      <a:avLst/>
+                    </a:prstGeom>
+                  </pic:spPr>
+                </pic:pic>
+              </a:graphicData>
+            </a:graphic>
+          </wp:inline>
+        </w:drawing>
+      </w:r>
+    </w:p>
+    <w:p>
+      <w:pPr>
+        <w:bidi/>
+        <w:jc w:val="both"/>
+        <w:rPr>
+          <w:rFonts w:cs="B Nazanin"/>
+          <w:sz w:val="28"/>
+          <w:szCs w:val="28"/>
+          <w:rtl/>
+          <w:lang w:bidi="fa-IR"/>
+        </w:rPr>
+      </w:pPr>
+      <w:r>
+        <w:rPr>
+          <w:rFonts w:cs="B Nazanin" w:hint="cs"/>
+          <w:sz w:val="28"/>
+          <w:szCs w:val="28"/>
+          <w:rtl/>
+          <w:lang w:bidi="fa-IR"/>
+        </w:rPr>
+        <w:t>به هنگام بارگذ</w:t>
+      </w:r>
+      <w:r>
+        <w:rPr>
+          <w:rFonts w:cs="B Nazanin" w:hint="cs"/>
+          <w:sz w:val="28"/>
+          <w:szCs w:val="28"/>
+          <w:rtl/>
+          <w:lang w:bidi="fa-IR"/>
+        </w:rPr>
+        <w:t>اری کد بر روی برد</w:t>
+      </w:r>
+      <w:r>
+        <w:rPr>
+          <w:rFonts w:cs="B Nazanin" w:hint="cs"/>
+          <w:sz w:val="28"/>
+          <w:szCs w:val="28"/>
+          <w:rtl/>
+          <w:lang w:bidi="fa-IR"/>
+        </w:rPr>
+        <w:t>،</w:t>
+      </w:r>
+      <w:r>
+        <w:rPr>
+          <w:rFonts w:cs="B Nazanin" w:hint="cs"/>
+          <w:sz w:val="28"/>
+          <w:szCs w:val="28"/>
+          <w:rtl/>
+          <w:lang w:bidi="fa-IR"/>
+        </w:rPr>
+        <w:t xml:space="preserve"> به چراغ</w:t>
+      </w:r>
+      <w:r>
+        <w:rPr>
+          <w:rFonts w:cs="B Nazanin" w:hint="cs"/>
+          <w:sz w:val="28"/>
+          <w:szCs w:val="28"/>
+          <w:rtl/>
+          <w:lang w:bidi="fa-IR"/>
+        </w:rPr>
+        <w:t>‌</w:t>
+      </w:r>
+      <w:r>
+        <w:rPr>
+          <w:rFonts w:cs="B Nazanin" w:hint="cs"/>
+          <w:sz w:val="28"/>
+          <w:szCs w:val="28"/>
+          <w:rtl/>
+          <w:lang w:bidi="fa-IR"/>
+        </w:rPr>
+        <w:t xml:space="preserve">های روی برد توجه کنید که روشن خاموش شوند. بعد از گرفتن پیام </w:t>
+      </w:r>
+      <w:r>
+        <w:rPr>
+          <w:rFonts w:cs="B Nazanin"/>
+          <w:sz w:val="28"/>
+          <w:szCs w:val="28"/>
+          <w:lang w:bidi="fa-IR"/>
+        </w:rPr>
+        <w:t>Done uploading</w:t>
+      </w:r>
+      <w:r>
+        <w:rPr>
+          <w:rFonts w:cs="B Nazanin" w:hint="cs"/>
+          <w:sz w:val="28"/>
+          <w:szCs w:val="28"/>
+          <w:rtl/>
+          <w:lang w:bidi="fa-IR"/>
+        </w:rPr>
+        <w:t xml:space="preserve"> به برد توجه کنید.</w:t>
+      </w:r>
+    </w:p>
+    <w:p>
+      <w:pPr>
+        <w:bidi/>
+        <w:jc w:val="center"/>
+        <w:rPr>
+          <w:rFonts w:cs="B Nazanin"/>
+          <w:sz w:val="28"/>
+          <w:szCs w:val="28"/>
+          <w:rtl/>
+          <w:lang w:bidi="fa-IR"/>
+        </w:rPr>
+      </w:pPr>
+      <w:r>
+        <w:rPr>
+          <w:noProof/>
+          <w:lang w:bidi="fa-IR"/>
+        </w:rPr>
+        <w:lastRenderedPageBreak/>
+        <w:drawing>
+          <wp:inline distT="0" distB="0" distL="0" distR="0" wp14:anchorId="2058A65C" wp14:editId="398FB67F">
+            <wp:extent cx="4029773" cy="4076700"/>
+            <wp:effectExtent l="0" t="0" r="8890" b="0"/>
+            <wp:docPr id="7" name="Picture 7"/>
+            <wp:cNvGraphicFramePr>
+              <a:graphicFrameLocks xmlns:a="http://schemas.openxmlformats.org/drawingml/2006/main" noChangeAspect="1"/>
+            </wp:cNvGraphicFramePr>
+            <a:graphic xmlns:a="http://schemas.openxmlformats.org/drawingml/2006/main">
+              <a:graphicData uri="http://schemas.openxmlformats.org/drawingml/2006/picture">
+                <pic:pic xmlns:pic="http://schemas.openxmlformats.org/drawingml/2006/picture">
+                  <pic:nvPicPr>
+                    <pic:cNvPr id="1" name=""/>
+                    <pic:cNvPicPr/>
+                  </pic:nvPicPr>
+                  <pic:blipFill>
+                    <a:blip r:embed="rId16"/>
+                    <a:stretch>
+                      <a:fillRect/>
+                    </a:stretch>
+                  </pic:blipFill>
+                  <pic:spPr>
+                    <a:xfrm>
+                      <a:off x="0" y="0"/>
                       <a:ext cx="4146064" cy="4194345"/>
                     </a:xfrm>
                     <a:prstGeom prst="rect">
@@ -3512,7 +4950,17 @@
           <w:rtl/>
           <w:lang w:bidi="fa-IR"/>
         </w:rPr>
-        <w:t>یکی از ال ای دی های</w:t>
+        <w:t>یکی از ال‌ای‌دی‌</w:t>
+      </w:r>
+      <w:r>
+        <w:rPr>
+          <w:rFonts w:cs="B Nazanin" w:hint="cs"/>
+          <w:sz w:val="28"/>
+          <w:szCs w:val="28"/>
+          <w:rtl/>
+          <w:lang w:bidi="fa-IR"/>
+        </w:rPr>
+        <w:t>های</w:t>
       </w:r>
       <w:r>
         <w:rPr>
@@ -3574,8 +5022,6 @@
         </w:rPr>
         <w:t>.</w:t>
       </w:r>
-      <w:bookmarkStart w:id="7" w:name="_GoBack"/>
-      <w:bookmarkEnd w:id="7"/>
     </w:p>
     <w:sectPr>
       <w:pgSz w:w="12240" w:h="15840"/>
@@ -3588,8 +5034,8 @@
 </file>
 
 <file path=word/comments.xml><?xml version="1.0" encoding="utf-8"?>
-<w:comments xmlns:wpc="http://schemas.microsoft.com/office/word/2010/wordprocessingCanvas" xmlns:cx="http://schemas.microsoft.com/office/drawing/2014/chartex" xmlns:cx1="http://schemas.microsoft.com/office/drawing/2015/9/8/chartex" xmlns:cx2="http://schemas.microsoft.com/office/drawing/2015/10/21/chartex" xmlns:cx3="http://schemas.microsoft.com/office/drawing/2016/5/9/chartex" xmlns:cx4="http://schemas.microsoft.com/office/drawing/2016/5/10/chartex" xmlns:cx5="http://schemas.microsoft.com/office/drawing/2016/5/11/chartex" xmlns:cx6="http://schemas.microsoft.com/office/drawing/2016/5/12/chartex" xmlns:cx7="http://schemas.microsoft.com/office/drawing/2016/5/13/chartex" xmlns:cx8="http://schemas.microsoft.com/office/drawing/2016/5/14/chartex" xmlns:mc="http://schemas.openxmlformats.org/markup-compatibility/2006" xmlns:aink="http://schemas.microsoft.com/office/drawing/2016/ink" xmlns:am3d="http://schemas.microsoft.com/office/drawing/2017/model3d" xmlns:o="urn:schemas-microsoft-com:office:office" xmlns:r="http://schemas.openxmlformats.org/officeDocument/2006/relationships" xmlns:m="http://schemas.openxmlformats.org/officeDocument/2006/math" xmlns:v="urn:schemas-microsoft-com:vml" xmlns:wp14="http://schemas.microsoft.com/office/word/2010/wordprocessingDrawing" xmlns:wp="http://schemas.openxmlformats.org/drawingml/2006/wordprocessingDrawing" xmlns:w10="urn:schemas-microsoft-com:office:word" xmlns:w="http://schemas.openxmlformats.org/wordprocessingml/2006/main" xmlns:w14="http://schemas.microsoft.com/office/word/2010/wordml" xmlns:w15="http://schemas.microsoft.com/office/word/2012/wordml" xmlns:w16cid="http://schemas.microsoft.com/office/word/2016/wordml/cid" xmlns:w16se="http://schemas.microsoft.com/office/word/2015/wordml/symex" xmlns:wpg="http://schemas.microsoft.com/office/word/2010/wordprocessingGroup" xmlns:wpi="http://schemas.microsoft.com/office/word/2010/wordprocessingInk" xmlns:wne="http://schemas.microsoft.com/office/word/2006/wordml" xmlns:wps="http://schemas.microsoft.com/office/word/2010/wordprocessingShape" mc:Ignorable="w14 w15 w16se w16cid wp14">
-  <w:comment w:id="0" w:author="ahmed nabipour" w:date="2018-09-11T17:44:00Z" w:initials="an">
+<w:comments xmlns:wpc="http://schemas.microsoft.com/office/word/2010/wordprocessingCanvas" xmlns:mc="http://schemas.openxmlformats.org/markup-compatibility/2006" xmlns:o="urn:schemas-microsoft-com:office:office" xmlns:r="http://schemas.openxmlformats.org/officeDocument/2006/relationships" xmlns:m="http://schemas.openxmlformats.org/officeDocument/2006/math" xmlns:v="urn:schemas-microsoft-com:vml" xmlns:wp14="http://schemas.microsoft.com/office/word/2010/wordprocessingDrawing" xmlns:wp="http://schemas.openxmlformats.org/drawingml/2006/wordprocessingDrawing" xmlns:w10="urn:schemas-microsoft-com:office:word" xmlns:w="http://schemas.openxmlformats.org/wordprocessingml/2006/main" xmlns:w14="http://schemas.microsoft.com/office/word/2010/wordml" xmlns:w15="http://schemas.microsoft.com/office/word/2012/wordml" xmlns:wpg="http://schemas.microsoft.com/office/word/2010/wordprocessingGroup" xmlns:wpi="http://schemas.microsoft.com/office/word/2010/wordprocessingInk" xmlns:wne="http://schemas.microsoft.com/office/word/2006/wordml" xmlns:wps="http://schemas.microsoft.com/office/word/2010/wordprocessingShape" mc:Ignorable="w14 w15 wp14">
+  <w:comment w:id="1" w:author="ahmed nabipour" w:date="2018-09-11T17:44:00Z" w:initials="an">
     <w:p>
       <w:pPr>
         <w:pStyle w:val="CommentText"/>
@@ -3609,7 +5055,7 @@
       </w:r>
     </w:p>
   </w:comment>
-  <w:comment w:id="1" w:author="ahmed nabipour" w:date="2018-09-11T14:24:00Z" w:initials="an">
+  <w:comment w:id="0" w:author="Default" w:date="2018-10-15T20:43:00Z" w:initials="D">
     <w:p>
       <w:pPr>
         <w:pStyle w:val="CommentText"/>
@@ -3625,11 +5071,71 @@
           <w:rFonts w:hint="cs"/>
           <w:rtl/>
         </w:rPr>
-        <w:t>سایت اردینو باز شود</w:t>
+        <w:t>کلا عوض شود. مقدمه ندارد، جمله بندی خوب نیست و ...</w:t>
       </w:r>
     </w:p>
   </w:comment>
-  <w:comment w:id="2" w:author="ahmed nabipour" w:date="2018-09-11T11:48:00Z" w:initials="an">
+  <w:comment w:id="2" w:author="Default" w:date="2018-10-15T20:46:00Z" w:initials="D">
+    <w:p>
+      <w:pPr>
+        <w:pStyle w:val="CommentText"/>
+      </w:pPr>
+      <w:r>
+        <w:rPr>
+          <w:rStyle w:val="CommentReference"/>
+        </w:rPr>
+        <w:annotationRef/>
+      </w:r>
+      <w:r>
+        <w:rPr>
+          <w:rFonts w:hint="cs"/>
+          <w:rtl/>
+        </w:rPr>
+        <w:t>باز هم به نظرم کلا عوض شود. من هم این قسمت رو می‌نویسم بعد با هم درستش می‌کنیم.</w:t>
+      </w:r>
+    </w:p>
+  </w:comment>
+  <w:comment w:id="3" w:author="Default" w:date="2018-10-15T20:49:00Z" w:initials="D">
+    <w:p>
+      <w:pPr>
+        <w:pStyle w:val="CommentText"/>
+      </w:pPr>
+      <w:r>
+        <w:rPr>
+          <w:rStyle w:val="CommentReference"/>
+        </w:rPr>
+        <w:annotationRef/>
+      </w:r>
+      <w:r>
+        <w:rPr>
+          <w:rFonts w:hint="cs"/>
+          <w:rtl/>
+        </w:rPr>
+        <w:t>این تیتر خوب نیست. این تیتر می رساند که قرار است درباره‌ی کل سایت صحبت شود در حالی که این طور نیست</w:t>
+      </w:r>
+    </w:p>
+  </w:comment>
+  <w:comment w:id="4" w:author="ahmed nabipour" w:date="2018-09-11T14:24:00Z" w:initials="an">
+    <w:p>
+      <w:pPr>
+        <w:pStyle w:val="CommentText"/>
+      </w:pPr>
+      <w:r>
+        <w:rPr>
+          <w:rStyle w:val="CommentReference"/>
+        </w:rPr>
+        <w:annotationRef/>
+      </w:r>
+      <w:r>
+        <w:rPr>
+          <w:rFonts w:hint="cs"/>
+          <w:rtl/>
+        </w:rPr>
+        <w:t>سایت اردینو باز شود</w:t>
+      </w:r>
+    </w:p>
+  </w:comment>
+  <w:comment w:id="5" w:author="ahmed nabipour" w:date="2018-09-11T11:48:00Z" w:initials="an">
     <w:p>
       <w:pPr>
         <w:pStyle w:val="CommentText"/>
@@ -3665,7 +5171,7 @@
       </w:r>
     </w:p>
   </w:comment>
-  <w:comment w:id="3" w:author="ahmed nabipour" w:date="2018-09-11T13:21:00Z" w:initials="an">
+  <w:comment w:id="6" w:author="ahmed nabipour" w:date="2018-09-11T13:21:00Z" w:initials="an">
     <w:p>
       <w:pPr>
         <w:pStyle w:val="CommentText"/>
@@ -3685,7 +5191,25 @@
       </w:r>
     </w:p>
   </w:comment>
-  <w:comment w:id="4" w:author="ahmed nabipour" w:date="2018-09-11T13:26:00Z" w:initials="an">
+  <w:comment w:id="7" w:author="Default" w:date="2018-10-15T20:57:00Z" w:initials="D">
+    <w:p>
+      <w:pPr>
+        <w:pStyle w:val="CommentText"/>
+        <w:rPr>
+          <w:rFonts w:hint="cs"/>
+          <w:rtl/>
+          <w:lang w:bidi="fa-IR"/>
+        </w:rPr>
+      </w:pPr>
+      <w:r>
+        <w:rPr>
+          <w:rStyle w:val="CommentReference"/>
+        </w:rPr>
+        <w:annotationRef/>
+      </w:r>
+    </w:p>
+  </w:comment>
+  <w:comment w:id="8" w:author="ahmed nabipour" w:date="2018-09-11T13:26:00Z" w:initials="an">
     <w:p>
       <w:pPr>
         <w:pStyle w:val="CommentText"/>
@@ -3705,27 +5229,83 @@
       </w:r>
     </w:p>
   </w:comment>
-  <w:comment w:id="5" w:author="ahmed nabipour" w:date="2018-09-11T14:23:00Z" w:initials="an">
+  <w:comment w:id="9" w:author="Default" w:date="2018-10-15T20:55:00Z" w:initials="D">
+    <w:p>
+      <w:pPr>
+        <w:pStyle w:val="CommentText"/>
+        <w:rPr>
+          <w:rFonts w:hint="cs"/>
+          <w:rtl/>
+        </w:rPr>
+      </w:pPr>
+      <w:r>
+        <w:rPr>
+          <w:rStyle w:val="CommentReference"/>
+        </w:rPr>
+        <w:annotationRef/>
+      </w:r>
+      <w:r>
+        <w:rPr>
+          <w:rFonts w:hint="cs"/>
+          <w:rtl/>
+        </w:rPr>
+        <w:t>سوال کلی: مجهول صحبت کنیم یا اول شخص جمع؟</w:t>
+      </w:r>
+    </w:p>
     <w:p>
       <w:pPr>
         <w:pStyle w:val="CommentText"/>
       </w:pPr>
       <w:r>
         <w:rPr>
-          <w:rStyle w:val="CommentReference"/>
-        </w:rPr>
-        <w:annotationRef/>
-      </w:r>
-      <w:r>
-        <w:rPr>
           <w:rFonts w:hint="cs"/>
           <w:rtl/>
         </w:rPr>
-        <w:t>گفتن اینکه بعد از اپلود کردن کد دیگر دسترسی به اصل وجود ندارد</w:t>
+        <w:t>(مثلا این جا: خواهد شد یا خواهیم کرد)</w:t>
       </w:r>
     </w:p>
   </w:comment>
-  <w:comment w:id="6" w:author="ahmed nabipour" w:date="2018-09-30T18:48:00Z" w:initials="an">
+  <w:comment w:id="10" w:author="Default" w:date="2018-10-15T20:58:00Z" w:initials="D">
+    <w:p>
+      <w:pPr>
+        <w:pStyle w:val="CommentText"/>
+      </w:pPr>
+      <w:r>
+        <w:rPr>
+          <w:rStyle w:val="CommentReference"/>
+        </w:rPr>
+        <w:annotationRef/>
+      </w:r>
+      <w:r>
+        <w:rPr>
+          <w:rFonts w:hint="cs"/>
+          <w:rtl/>
+        </w:rPr>
+        <w:t xml:space="preserve">اشتباه. پین آنالوگ خروجی نداریم. </w:t>
+      </w:r>
+    </w:p>
+  </w:comment>
+  <w:comment w:id="11" w:author="ahmed nabipour" w:date="2018-09-11T14:23:00Z" w:initials="an">
+    <w:p>
+      <w:pPr>
+        <w:pStyle w:val="CommentText"/>
+      </w:pPr>
+      <w:r>
+        <w:rPr>
+          <w:rStyle w:val="CommentReference"/>
+        </w:rPr>
+        <w:annotationRef/>
+      </w:r>
+      <w:r>
+        <w:rPr>
+          <w:rFonts w:hint="cs"/>
+          <w:rtl/>
+        </w:rPr>
+        <w:t>گفتن اینکه بعد از اپلود کردن کد دیگر دسترسی به اصل وجود ندارد</w:t>
+      </w:r>
+    </w:p>
+  </w:comment>
+  <w:comment w:id="13" w:author="ahmed nabipour" w:date="2018-09-30T18:48:00Z" w:initials="an">
     <w:p>
       <w:pPr>
         <w:pStyle w:val="CommentText"/>
@@ -3749,12 +5329,18 @@
 </file>
 
 <file path=word/commentsExtended.xml><?xml version="1.0" encoding="utf-8"?>
-<w15:commentsEx xmlns:wpc="http://schemas.microsoft.com/office/word/2010/wordprocessingCanvas" xmlns:cx="http://schemas.microsoft.com/office/drawing/2014/chartex" xmlns:cx1="http://schemas.microsoft.com/office/drawing/2015/9/8/chartex" xmlns:cx2="http://schemas.microsoft.com/office/drawing/2015/10/21/chartex" xmlns:cx3="http://schemas.microsoft.com/office/drawing/2016/5/9/chartex" xmlns:cx4="http://schemas.microsoft.com/office/drawing/2016/5/10/chartex" xmlns:cx5="http://schemas.microsoft.com/office/drawing/2016/5/11/chartex" xmlns:cx6="http://schemas.microsoft.com/office/drawing/2016/5/12/chartex" xmlns:cx7="http://schemas.microsoft.com/office/drawing/2016/5/13/chartex" xmlns:cx8="http://schemas.microsoft.com/office/drawing/2016/5/14/chartex" xmlns:mc="http://schemas.openxmlformats.org/markup-compatibility/2006" xmlns:aink="http://schemas.microsoft.com/office/drawing/2016/ink" xmlns:am3d="http://schemas.microsoft.com/office/drawing/2017/model3d" xmlns:o="urn:schemas-microsoft-com:office:office" xmlns:r="http://schemas.openxmlformats.org/officeDocument/2006/relationships" xmlns:m="http://schemas.openxmlformats.org/officeDocument/2006/math" xmlns:v="urn:schemas-microsoft-com:vml" xmlns:wp14="http://schemas.microsoft.com/office/word/2010/wordprocessingDrawing" xmlns:wp="http://schemas.openxmlformats.org/drawingml/2006/wordprocessingDrawing" xmlns:w10="urn:schemas-microsoft-com:office:word" xmlns:w="http://schemas.openxmlformats.org/wordprocessingml/2006/main" xmlns:w14="http://schemas.microsoft.com/office/word/2010/wordml" xmlns:w15="http://schemas.microsoft.com/office/word/2012/wordml" xmlns:w16cid="http://schemas.microsoft.com/office/word/2016/wordml/cid" xmlns:w16se="http://schemas.microsoft.com/office/word/2015/wordml/symex" xmlns:wpg="http://schemas.microsoft.com/office/word/2010/wordprocessingGroup" xmlns:wpi="http://schemas.microsoft.com/office/word/2010/wordprocessingInk" xmlns:wne="http://schemas.microsoft.com/office/word/2006/wordml" xmlns:wps="http://schemas.microsoft.com/office/word/2010/wordprocessingShape" mc:Ignorable="w14 w15 w16se w16cid wp14">
+<w15:commentsEx xmlns:wpc="http://schemas.microsoft.com/office/word/2010/wordprocessingCanvas" xmlns:mc="http://schemas.openxmlformats.org/markup-compatibility/2006" xmlns:o="urn:schemas-microsoft-com:office:office" xmlns:r="http://schemas.openxmlformats.org/officeDocument/2006/relationships" xmlns:m="http://schemas.openxmlformats.org/officeDocument/2006/math" xmlns:v="urn:schemas-microsoft-com:vml" xmlns:wp14="http://schemas.microsoft.com/office/word/2010/wordprocessingDrawing" xmlns:wp="http://schemas.openxmlformats.org/drawingml/2006/wordprocessingDrawing" xmlns:w10="urn:schemas-microsoft-com:office:word" xmlns:w="http://schemas.openxmlformats.org/wordprocessingml/2006/main" xmlns:w14="http://schemas.microsoft.com/office/word/2010/wordml" xmlns:w15="http://schemas.microsoft.com/office/word/2012/wordml" xmlns:wpg="http://schemas.microsoft.com/office/word/2010/wordprocessingGroup" xmlns:wpi="http://schemas.microsoft.com/office/word/2010/wordprocessingInk" xmlns:wne="http://schemas.microsoft.com/office/word/2006/wordml" xmlns:wps="http://schemas.microsoft.com/office/word/2010/wordprocessingShape" mc:Ignorable="w14 w15 wp14">
   <w15:commentEx w15:paraId="24AFFF11" w15:done="0"/>
+  <w15:commentEx w15:paraId="3FDB45DE" w15:done="0"/>
+  <w15:commentEx w15:paraId="5F6E9941" w15:done="0"/>
+  <w15:commentEx w15:paraId="3A88BAE1" w15:done="0"/>
   <w15:commentEx w15:paraId="37994701" w15:done="0"/>
   <w15:commentEx w15:paraId="663B46FA" w15:done="0"/>
   <w15:commentEx w15:paraId="110ACC9E" w15:done="0"/>
+  <w15:commentEx w15:paraId="65CC9DD8" w15:done="0"/>
   <w15:commentEx w15:paraId="05CB92E3" w15:done="0"/>
+  <w15:commentEx w15:paraId="0E9280F4" w15:done="0"/>
+  <w15:commentEx w15:paraId="5074A365" w15:done="0"/>
   <w15:commentEx w15:paraId="61CB4598" w15:done="0"/>
   <w15:commentEx w15:paraId="263242B1" w15:done="0"/>
 </w15:commentsEx>
@@ -3773,15 +5359,18 @@
 </file>
 
 <file path=word/people.xml><?xml version="1.0" encoding="utf-8"?>
-<w15:people xmlns:wpc="http://schemas.microsoft.com/office/word/2010/wordprocessingCanvas" xmlns:cx="http://schemas.microsoft.com/office/drawing/2014/chartex" xmlns:cx1="http://schemas.microsoft.com/office/drawing/2015/9/8/chartex" xmlns:cx2="http://schemas.microsoft.com/office/drawing/2015/10/21/chartex" xmlns:cx3="http://schemas.microsoft.com/office/drawing/2016/5/9/chartex" xmlns:cx4="http://schemas.microsoft.com/office/drawing/2016/5/10/chartex" xmlns:cx5="http://schemas.microsoft.com/office/drawing/2016/5/11/chartex" xmlns:cx6="http://schemas.microsoft.com/office/drawing/2016/5/12/chartex" xmlns:cx7="http://schemas.microsoft.com/office/drawing/2016/5/13/chartex" xmlns:cx8="http://schemas.microsoft.com/office/drawing/2016/5/14/chartex" xmlns:mc="http://schemas.openxmlformats.org/markup-compatibility/2006" xmlns:aink="http://schemas.microsoft.com/office/drawing/2016/ink" xmlns:am3d="http://schemas.microsoft.com/office/drawing/2017/model3d" xmlns:o="urn:schemas-microsoft-com:office:office" xmlns:r="http://schemas.openxmlformats.org/officeDocument/2006/relationships" xmlns:m="http://schemas.openxmlformats.org/officeDocument/2006/math" xmlns:v="urn:schemas-microsoft-com:vml" xmlns:wp14="http://schemas.microsoft.com/office/word/2010/wordprocessingDrawing" xmlns:wp="http://schemas.openxmlformats.org/drawingml/2006/wordprocessingDrawing" xmlns:w10="urn:schemas-microsoft-com:office:word" xmlns:w="http://schemas.openxmlformats.org/wordprocessingml/2006/main" xmlns:w14="http://schemas.microsoft.com/office/word/2010/wordml" xmlns:w15="http://schemas.microsoft.com/office/word/2012/wordml" xmlns:w16cid="http://schemas.microsoft.com/office/word/2016/wordml/cid" xmlns:w16se="http://schemas.microsoft.com/office/word/2015/wordml/symex" xmlns:wpg="http://schemas.microsoft.com/office/word/2010/wordprocessingGroup" xmlns:wpi="http://schemas.microsoft.com/office/word/2010/wordprocessingInk" xmlns:wne="http://schemas.microsoft.com/office/word/2006/wordml" xmlns:wps="http://schemas.microsoft.com/office/word/2010/wordprocessingShape" mc:Ignorable="w14 w15 w16se w16cid wp14">
+<w15:people xmlns:wpc="http://schemas.microsoft.com/office/word/2010/wordprocessingCanvas" xmlns:mc="http://schemas.openxmlformats.org/markup-compatibility/2006" xmlns:o="urn:schemas-microsoft-com:office:office" xmlns:r="http://schemas.openxmlformats.org/officeDocument/2006/relationships" xmlns:m="http://schemas.openxmlformats.org/officeDocument/2006/math" xmlns:v="urn:schemas-microsoft-com:vml" xmlns:wp14="http://schemas.microsoft.com/office/word/2010/wordprocessingDrawing" xmlns:wp="http://schemas.openxmlformats.org/drawingml/2006/wordprocessingDrawing" xmlns:w10="urn:schemas-microsoft-com:office:word" xmlns:w="http://schemas.openxmlformats.org/wordprocessingml/2006/main" xmlns:w14="http://schemas.microsoft.com/office/word/2010/wordml" xmlns:w15="http://schemas.microsoft.com/office/word/2012/wordml" xmlns:wpg="http://schemas.microsoft.com/office/word/2010/wordprocessingGroup" xmlns:wpi="http://schemas.microsoft.com/office/word/2010/wordprocessingInk" xmlns:wne="http://schemas.microsoft.com/office/word/2006/wordml" xmlns:wps="http://schemas.microsoft.com/office/word/2010/wordprocessingShape" mc:Ignorable="w14 w15 wp14">
   <w15:person w15:author="ahmed nabipour">
     <w15:presenceInfo w15:providerId="Windows Live" w15:userId="df8edd003cc3e8b2"/>
+  </w15:person>
+  <w15:person w15:author="Default">
+    <w15:presenceInfo w15:providerId="None" w15:userId="Default"/>
   </w15:person>
 </w15:people>
 </file>
 
 <file path=word/styles.xml><?xml version="1.0" encoding="utf-8"?>
-<w:styles xmlns:mc="http://schemas.openxmlformats.org/markup-compatibility/2006" xmlns:r="http://schemas.openxmlformats.org/officeDocument/2006/relationships" xmlns:w="http://schemas.openxmlformats.org/wordprocessingml/2006/main" xmlns:w14="http://schemas.microsoft.com/office/word/2010/wordml" xmlns:w15="http://schemas.microsoft.com/office/word/2012/wordml" xmlns:w16cid="http://schemas.microsoft.com/office/word/2016/wordml/cid" xmlns:w16se="http://schemas.microsoft.com/office/word/2015/wordml/symex" mc:Ignorable="w14 w15 w16se w16cid">
+<w:styles xmlns:mc="http://schemas.openxmlformats.org/markup-compatibility/2006" xmlns:r="http://schemas.openxmlformats.org/officeDocument/2006/relationships" xmlns:w="http://schemas.openxmlformats.org/wordprocessingml/2006/main" xmlns:w14="http://schemas.microsoft.com/office/word/2010/wordml" xmlns:w15="http://schemas.microsoft.com/office/word/2012/wordml" mc:Ignorable="w14 w15">
   <w:docDefaults>
     <w:rPrDefault>
       <w:rPr>
@@ -3797,7 +5386,7 @@
       </w:pPr>
     </w:pPrDefault>
   </w:docDefaults>
-  <w:latentStyles w:defLockedState="0" w:defUIPriority="99" w:defSemiHidden="0" w:defUnhideWhenUsed="0" w:defQFormat="0" w:count="375">
+  <w:latentStyles w:defLockedState="0" w:defUIPriority="99" w:defSemiHidden="0" w:defUnhideWhenUsed="0" w:defQFormat="0" w:count="371">
     <w:lsdException w:name="Normal" w:uiPriority="0" w:qFormat="1"/>
     <w:lsdException w:name="heading 1" w:uiPriority="9" w:qFormat="1"/>
     <w:lsdException w:name="heading 2" w:semiHidden="1" w:uiPriority="9" w:unhideWhenUsed="1" w:qFormat="1"/>
@@ -4169,10 +5758,6 @@
     <w:lsdException w:name="List Table 5 Dark Accent 6" w:uiPriority="50"/>
     <w:lsdException w:name="List Table 6 Colorful Accent 6" w:uiPriority="51"/>
     <w:lsdException w:name="List Table 7 Colorful Accent 6" w:uiPriority="52"/>
-    <w:lsdException w:name="Mention" w:semiHidden="1" w:unhideWhenUsed="1"/>
-    <w:lsdException w:name="Smart Hyperlink" w:semiHidden="1" w:unhideWhenUsed="1"/>
-    <w:lsdException w:name="Hashtag" w:semiHidden="1" w:unhideWhenUsed="1"/>
-    <w:lsdException w:name="Unresolved Mention" w:semiHidden="1" w:unhideWhenUsed="1"/>
   </w:latentStyles>
   <w:style w:type="paragraph" w:default="1" w:styleId="Normal">
     <w:name w:val="Normal"/>
@@ -4216,7 +5801,7 @@
       <w:u w:val="single"/>
     </w:rPr>
   </w:style>
-  <w:style w:type="character" w:styleId="UnresolvedMention">
+  <w:style w:type="character" w:customStyle="1" w:styleId="UnresolvedMention">
     <w:name w:val="Unresolved Mention"/>
     <w:basedOn w:val="DefaultParagraphFont"/>
     <w:uiPriority w:val="99"/>
@@ -4629,7 +6214,7 @@
 </file>
 
 <file path=customXml/itemProps1.xml><?xml version="1.0" encoding="utf-8"?>
-<ds:datastoreItem xmlns:ds="http://schemas.openxmlformats.org/officeDocument/2006/customXml" ds:itemID="{51C3805E-2621-4433-9D8C-5BE72DD474A2}">
+<ds:datastoreItem xmlns:ds="http://schemas.openxmlformats.org/officeDocument/2006/customXml" ds:itemID="{04EF2B73-4A2D-418D-9636-2F55FF44A493}">
   <ds:schemaRefs>
     <ds:schemaRef ds:uri="http://schemas.openxmlformats.org/officeDocument/2006/bibliography"/>
   </ds:schemaRefs>

</xml_diff>